<commit_message>
Update Blockchain & Crypto report.docx
</commit_message>
<xml_diff>
--- a/IT Technologies/Blockchain & Crypto report.docx
+++ b/IT Technologies/Blockchain & Crypto report.docx
@@ -63,121 +63,195 @@
           <w:sz w:val="24"/>
           <w:szCs w:val="24"/>
         </w:rPr>
-        <w:t>Blockchain is a cryptographic technology. It began with Bitcoin (BTC) in 2008 when Satoshi Nakamoto released its whitepaper.</w:t>
-      </w:r>
-    </w:p>
-    <w:p>
-      <w:pPr>
-        <w:spacing w:after="0" w:line="240" w:lineRule="auto"/>
-        <w:rPr>
-          <w:rFonts w:ascii="Times New Roman" w:eastAsia="Times New Roman" w:hAnsi="Times New Roman" w:cs="Times New Roman"/>
-          <w:color w:val="0E101A"/>
-          <w:sz w:val="24"/>
-          <w:szCs w:val="24"/>
-        </w:rPr>
-      </w:pPr>
-    </w:p>
-    <w:p>
-      <w:pPr>
-        <w:spacing w:after="0" w:line="240" w:lineRule="auto"/>
-        <w:rPr>
-          <w:rFonts w:ascii="Times New Roman" w:eastAsia="Times New Roman" w:hAnsi="Times New Roman" w:cs="Times New Roman"/>
-          <w:color w:val="0E101A"/>
-          <w:sz w:val="24"/>
-          <w:szCs w:val="24"/>
-        </w:rPr>
-      </w:pPr>
-      <w:r>
-        <w:rPr>
-          <w:rFonts w:ascii="Times New Roman" w:eastAsia="Times New Roman" w:hAnsi="Times New Roman" w:cs="Times New Roman"/>
-          <w:color w:val="0E101A"/>
-          <w:sz w:val="24"/>
-          <w:szCs w:val="24"/>
-        </w:rPr>
-        <w:t>After Bitcoin's adoption, new cryptocurrencies which were based on it entered the market, such as Ethereum (ETH), which was the first programmable blockchain. Later, new currencies emerged that were based on Ethereum, as well as new designs altogether.</w:t>
-      </w:r>
-    </w:p>
-    <w:p>
-      <w:pPr>
-        <w:spacing w:after="0" w:line="240" w:lineRule="auto"/>
-        <w:rPr>
-          <w:rFonts w:ascii="Times New Roman" w:eastAsia="Times New Roman" w:hAnsi="Times New Roman" w:cs="Times New Roman"/>
-          <w:color w:val="0E101A"/>
-          <w:sz w:val="24"/>
-          <w:szCs w:val="24"/>
-        </w:rPr>
-      </w:pPr>
-    </w:p>
-    <w:p>
-      <w:pPr>
-        <w:spacing w:after="0" w:line="240" w:lineRule="auto"/>
-        <w:rPr>
-          <w:rFonts w:ascii="Times New Roman" w:eastAsia="Times New Roman" w:hAnsi="Times New Roman" w:cs="Times New Roman"/>
-          <w:color w:val="0E101A"/>
-          <w:sz w:val="24"/>
-          <w:szCs w:val="24"/>
-        </w:rPr>
-      </w:pPr>
-      <w:r>
-        <w:rPr>
-          <w:rFonts w:ascii="Times New Roman" w:eastAsia="Times New Roman" w:hAnsi="Times New Roman" w:cs="Times New Roman"/>
-          <w:color w:val="0E101A"/>
-          <w:sz w:val="24"/>
-          <w:szCs w:val="24"/>
-        </w:rPr>
-        <w:t xml:space="preserve">Ethereum was the first blockchain to introduce </w:t>
-      </w:r>
-      <w:proofErr w:type="spellStart"/>
-      <w:r>
-        <w:rPr>
-          <w:rFonts w:ascii="Times New Roman" w:eastAsia="Times New Roman" w:hAnsi="Times New Roman" w:cs="Times New Roman"/>
-          <w:color w:val="0E101A"/>
-          <w:sz w:val="24"/>
-          <w:szCs w:val="24"/>
-        </w:rPr>
-        <w:t>DApps</w:t>
-      </w:r>
-      <w:proofErr w:type="spellEnd"/>
-      <w:r>
-        <w:rPr>
-          <w:rFonts w:ascii="Times New Roman" w:eastAsia="Times New Roman" w:hAnsi="Times New Roman" w:cs="Times New Roman"/>
-          <w:color w:val="0E101A"/>
-          <w:sz w:val="24"/>
-          <w:szCs w:val="24"/>
-        </w:rPr>
-        <w:t xml:space="preserve"> which are apps which run on the network. It also introduced </w:t>
-      </w:r>
-      <w:proofErr w:type="spellStart"/>
-      <w:r>
-        <w:rPr>
-          <w:rFonts w:ascii="Times New Roman" w:eastAsia="Times New Roman" w:hAnsi="Times New Roman" w:cs="Times New Roman"/>
-          <w:color w:val="0E101A"/>
-          <w:sz w:val="24"/>
-          <w:szCs w:val="24"/>
-        </w:rPr>
-        <w:t>SmartContracts</w:t>
-      </w:r>
-      <w:proofErr w:type="spellEnd"/>
-      <w:r>
-        <w:rPr>
-          <w:rFonts w:ascii="Times New Roman" w:eastAsia="Times New Roman" w:hAnsi="Times New Roman" w:cs="Times New Roman"/>
-          <w:color w:val="0E101A"/>
-          <w:sz w:val="24"/>
-          <w:szCs w:val="24"/>
-        </w:rPr>
-        <w:t>.</w:t>
-      </w:r>
-    </w:p>
-    <w:p>
-      <w:pPr>
-        <w:spacing w:after="0" w:line="240" w:lineRule="auto"/>
-        <w:rPr>
-          <w:rFonts w:ascii="Times New Roman" w:eastAsia="Times New Roman" w:hAnsi="Times New Roman" w:cs="Times New Roman"/>
-          <w:color w:val="0E101A"/>
-          <w:sz w:val="24"/>
-          <w:szCs w:val="24"/>
-        </w:rPr>
-      </w:pPr>
+        <w:t>Blockchain is a cryptographic technology</w:t>
+      </w:r>
+      <w:r>
+        <w:rPr>
+          <w:rFonts w:ascii="Times New Roman" w:eastAsia="Times New Roman" w:hAnsi="Times New Roman" w:cs="Times New Roman"/>
+          <w:color w:val="0E101A"/>
+          <w:sz w:val="24"/>
+          <w:szCs w:val="24"/>
+        </w:rPr>
+        <w:t>; it</w:t>
+      </w:r>
+      <w:r>
+        <w:rPr>
+          <w:rFonts w:ascii="Times New Roman" w:eastAsia="Times New Roman" w:hAnsi="Times New Roman" w:cs="Times New Roman"/>
+          <w:color w:val="0E101A"/>
+          <w:sz w:val="24"/>
+          <w:szCs w:val="24"/>
+        </w:rPr>
+        <w:t xml:space="preserve"> began with Bitcoin (BTC) in 2008 when Satoshi Nakamoto released its whitepaper.</w:t>
+      </w:r>
+    </w:p>
+    <w:p>
+      <w:pPr>
+        <w:spacing w:after="0" w:line="240" w:lineRule="auto"/>
+        <w:rPr>
+          <w:rFonts w:ascii="Times New Roman" w:eastAsia="Times New Roman" w:hAnsi="Times New Roman" w:cs="Times New Roman"/>
+          <w:color w:val="0E101A"/>
+          <w:sz w:val="24"/>
+          <w:szCs w:val="24"/>
+        </w:rPr>
+      </w:pPr>
+    </w:p>
+    <w:p>
+      <w:pPr>
+        <w:spacing w:after="0" w:line="240" w:lineRule="auto"/>
+        <w:rPr>
+          <w:rFonts w:ascii="Times New Roman" w:eastAsia="Times New Roman" w:hAnsi="Times New Roman" w:cs="Times New Roman"/>
+          <w:color w:val="0E101A"/>
+          <w:sz w:val="24"/>
+          <w:szCs w:val="24"/>
+        </w:rPr>
+      </w:pPr>
+      <w:r>
+        <w:rPr>
+          <w:rFonts w:ascii="Times New Roman" w:eastAsia="Times New Roman" w:hAnsi="Times New Roman" w:cs="Times New Roman"/>
+          <w:color w:val="0E101A"/>
+          <w:sz w:val="24"/>
+          <w:szCs w:val="24"/>
+        </w:rPr>
+        <w:t>Blockchain uses a decentralised, immutable ledger which keeps track of all transactions in the network. Miners compete to solve a cryptographic hash; the miner that solves it then adds the next block to the chain, gaining a set amount of Bitcoin as well as the fees from the transactions.</w:t>
+      </w:r>
+    </w:p>
+    <w:p>
+      <w:pPr>
+        <w:spacing w:after="0" w:line="240" w:lineRule="auto"/>
+        <w:rPr>
+          <w:rFonts w:ascii="Times New Roman" w:eastAsia="Times New Roman" w:hAnsi="Times New Roman" w:cs="Times New Roman"/>
+          <w:color w:val="0E101A"/>
+          <w:sz w:val="24"/>
+          <w:szCs w:val="24"/>
+        </w:rPr>
+      </w:pPr>
+    </w:p>
+    <w:p>
+      <w:pPr>
+        <w:spacing w:after="0" w:line="240" w:lineRule="auto"/>
+        <w:rPr>
+          <w:rFonts w:ascii="Times New Roman" w:eastAsia="Times New Roman" w:hAnsi="Times New Roman" w:cs="Times New Roman"/>
+          <w:color w:val="0E101A"/>
+          <w:sz w:val="24"/>
+          <w:szCs w:val="24"/>
+        </w:rPr>
+      </w:pPr>
+      <w:r>
+        <w:rPr>
+          <w:rFonts w:ascii="Times New Roman" w:eastAsia="Times New Roman" w:hAnsi="Times New Roman" w:cs="Times New Roman"/>
+          <w:color w:val="0E101A"/>
+          <w:sz w:val="24"/>
+          <w:szCs w:val="24"/>
+        </w:rPr>
+        <w:t xml:space="preserve">After Bitcoin's adoption, new cryptocurrencies which were based on it entered the market, such as Ethereum (ETH), which was the first programmable blockchain. </w:t>
+      </w:r>
+      <w:r>
+        <w:rPr>
+          <w:rFonts w:ascii="Times New Roman" w:eastAsia="Times New Roman" w:hAnsi="Times New Roman" w:cs="Times New Roman"/>
+          <w:color w:val="0E101A"/>
+          <w:sz w:val="24"/>
+          <w:szCs w:val="24"/>
+        </w:rPr>
+        <w:t>These new coins are called Altcoins, short for "Alternative Coins".</w:t>
+      </w:r>
+    </w:p>
+    <w:p>
+      <w:pPr>
+        <w:spacing w:after="0" w:line="240" w:lineRule="auto"/>
+        <w:rPr>
+          <w:rFonts w:ascii="Times New Roman" w:eastAsia="Times New Roman" w:hAnsi="Times New Roman" w:cs="Times New Roman"/>
+          <w:color w:val="0E101A"/>
+          <w:sz w:val="24"/>
+          <w:szCs w:val="24"/>
+        </w:rPr>
+      </w:pPr>
+    </w:p>
+    <w:p>
+      <w:pPr>
+        <w:spacing w:after="0" w:line="240" w:lineRule="auto"/>
+        <w:rPr>
+          <w:rFonts w:ascii="Times New Roman" w:eastAsia="Times New Roman" w:hAnsi="Times New Roman" w:cs="Times New Roman"/>
+          <w:color w:val="0E101A"/>
+          <w:sz w:val="24"/>
+          <w:szCs w:val="24"/>
+        </w:rPr>
+      </w:pPr>
+      <w:r>
+        <w:rPr>
+          <w:rFonts w:ascii="Times New Roman" w:eastAsia="Times New Roman" w:hAnsi="Times New Roman" w:cs="Times New Roman"/>
+          <w:color w:val="0E101A"/>
+          <w:sz w:val="24"/>
+          <w:szCs w:val="24"/>
+        </w:rPr>
+        <w:t>Later, new currencies emerged that were based on Ethereum</w:t>
+      </w:r>
+      <w:r>
+        <w:rPr>
+          <w:rFonts w:ascii="Times New Roman" w:eastAsia="Times New Roman" w:hAnsi="Times New Roman" w:cs="Times New Roman"/>
+          <w:color w:val="0E101A"/>
+          <w:sz w:val="24"/>
+          <w:szCs w:val="24"/>
+        </w:rPr>
+        <w:t xml:space="preserve"> which are called tokens</w:t>
+      </w:r>
+      <w:r>
+        <w:rPr>
+          <w:rFonts w:ascii="Times New Roman" w:eastAsia="Times New Roman" w:hAnsi="Times New Roman" w:cs="Times New Roman"/>
+          <w:color w:val="0E101A"/>
+          <w:sz w:val="24"/>
+          <w:szCs w:val="24"/>
+        </w:rPr>
+        <w:t>, as well as new designs altogether.</w:t>
+      </w:r>
+      <w:r>
+        <w:rPr>
+          <w:rFonts w:ascii="Times New Roman" w:eastAsia="Times New Roman" w:hAnsi="Times New Roman" w:cs="Times New Roman"/>
+          <w:color w:val="0E101A"/>
+          <w:sz w:val="24"/>
+          <w:szCs w:val="24"/>
+        </w:rPr>
+        <w:t xml:space="preserve"> Tokens use another blockchain such as Ethereum rather than having their own unique blockchain.</w:t>
+      </w:r>
+    </w:p>
+    <w:p>
+      <w:pPr>
+        <w:spacing w:after="0" w:line="240" w:lineRule="auto"/>
+        <w:rPr>
+          <w:rFonts w:ascii="Times New Roman" w:eastAsia="Times New Roman" w:hAnsi="Times New Roman" w:cs="Times New Roman"/>
+          <w:color w:val="0E101A"/>
+          <w:sz w:val="24"/>
+          <w:szCs w:val="24"/>
+        </w:rPr>
+      </w:pPr>
+    </w:p>
+    <w:p>
+      <w:pPr>
+        <w:spacing w:after="0" w:line="240" w:lineRule="auto"/>
+        <w:rPr>
+          <w:rFonts w:ascii="Times New Roman" w:eastAsia="Times New Roman" w:hAnsi="Times New Roman" w:cs="Times New Roman"/>
+          <w:color w:val="0E101A"/>
+          <w:sz w:val="24"/>
+          <w:szCs w:val="24"/>
+        </w:rPr>
+      </w:pPr>
+      <w:r>
+        <w:rPr>
+          <w:rFonts w:ascii="Times New Roman" w:eastAsia="Times New Roman" w:hAnsi="Times New Roman" w:cs="Times New Roman"/>
+          <w:color w:val="0E101A"/>
+          <w:sz w:val="24"/>
+          <w:szCs w:val="24"/>
+        </w:rPr>
+        <w:t>Ethereum was the first blockchain to introduce DApps which are apps which run on the network. It also introduced SmartContracts.</w:t>
+      </w:r>
+      <w:r>
+        <w:rPr>
+          <w:rFonts w:ascii="Times New Roman" w:eastAsia="Times New Roman" w:hAnsi="Times New Roman" w:cs="Times New Roman"/>
+          <w:color w:val="0E101A"/>
+          <w:sz w:val="24"/>
+          <w:szCs w:val="24"/>
+        </w:rPr>
+        <w:br/>
+      </w:r>
     </w:p>
     <w:p>
       <w:pPr>
@@ -221,27 +295,7 @@
           <w:sz w:val="24"/>
           <w:szCs w:val="24"/>
         </w:rPr>
-        <w:t xml:space="preserve">Privacy coins such as </w:t>
-      </w:r>
-      <w:proofErr w:type="spellStart"/>
-      <w:r>
-        <w:rPr>
-          <w:rFonts w:ascii="Times New Roman" w:eastAsia="Times New Roman" w:hAnsi="Times New Roman" w:cs="Times New Roman"/>
-          <w:color w:val="0E101A"/>
-          <w:sz w:val="24"/>
-          <w:szCs w:val="24"/>
-        </w:rPr>
-        <w:t>Monero</w:t>
-      </w:r>
-      <w:proofErr w:type="spellEnd"/>
-      <w:r>
-        <w:rPr>
-          <w:rFonts w:ascii="Times New Roman" w:eastAsia="Times New Roman" w:hAnsi="Times New Roman" w:cs="Times New Roman"/>
-          <w:color w:val="0E101A"/>
-          <w:sz w:val="24"/>
-          <w:szCs w:val="24"/>
-        </w:rPr>
-        <w:t xml:space="preserve"> focus on making payments in a way which cannot be tracked back to the consumer</w:t>
+        <w:t>Privacy coins such as Monero focus on making payments in a way which cannot be tracked back to the consumer</w:t>
       </w:r>
       <w:r>
         <w:rPr>
@@ -275,7 +329,7 @@
           <w:sz w:val="24"/>
           <w:szCs w:val="24"/>
         </w:rPr>
-        <w:t>Energy coins which enable consumers to buy and sell electricity peer-to-peer</w:t>
+        <w:t>Gambling tokens which are used by online crypto casinos to play games on the blockchain.</w:t>
       </w:r>
     </w:p>
     <w:p>
@@ -300,7 +354,7 @@
           <w:sz w:val="24"/>
           <w:szCs w:val="24"/>
         </w:rPr>
-        <w:t>Supply chain tokens which track information about a product in the supply chain.</w:t>
+        <w:t>Voting tokens which enable consumers to voted digitally in a reliable manner.</w:t>
       </w:r>
     </w:p>
     <w:p>
@@ -325,7 +379,7 @@
           <w:sz w:val="24"/>
           <w:szCs w:val="24"/>
         </w:rPr>
-        <w:t>Stable coins such as Tether are pegged to fiat in order to reduce volatility</w:t>
+        <w:t>Energy coins which enable consumers to buy and sell electricity peer-to-peer</w:t>
       </w:r>
       <w:r>
         <w:rPr>
@@ -359,7 +413,7 @@
           <w:sz w:val="24"/>
           <w:szCs w:val="24"/>
         </w:rPr>
-        <w:t>Exchanges commonly offer a token for use on their platform, which provides some perks such as reduced trading fees.</w:t>
+        <w:t>Supply chain tokens which track information about a product in the supply chain.</w:t>
       </w:r>
     </w:p>
     <w:p>
@@ -384,7 +438,16 @@
           <w:sz w:val="24"/>
           <w:szCs w:val="24"/>
         </w:rPr>
-        <w:t>Ad tokens such as BAT which pay you for watching ads and allow you to tip content creators on the web. (This token is integrated in the Brave browser.)</w:t>
+        <w:t>Stable coins such as Tether are pegged to fiat in order to reduce volatility</w:t>
+      </w:r>
+      <w:r>
+        <w:rPr>
+          <w:rFonts w:ascii="Times New Roman" w:eastAsia="Times New Roman" w:hAnsi="Times New Roman" w:cs="Times New Roman"/>
+          <w:color w:val="0E101A"/>
+          <w:sz w:val="24"/>
+          <w:szCs w:val="24"/>
+        </w:rPr>
+        <w:t>.</w:t>
       </w:r>
     </w:p>
     <w:p>
@@ -409,6 +472,56 @@
           <w:sz w:val="24"/>
           <w:szCs w:val="24"/>
         </w:rPr>
+        <w:t>Exchanges commonly offer a token for use on their platform, which provides some perks such as reduced trading fees.</w:t>
+      </w:r>
+    </w:p>
+    <w:p>
+      <w:pPr>
+        <w:pStyle w:val="ListParagraph"/>
+        <w:numPr>
+          <w:ilvl w:val="0"/>
+          <w:numId w:val="2"/>
+        </w:numPr>
+        <w:spacing w:after="0" w:line="240" w:lineRule="auto"/>
+        <w:rPr>
+          <w:rFonts w:ascii="Times New Roman" w:eastAsia="Times New Roman" w:hAnsi="Times New Roman" w:cs="Times New Roman"/>
+          <w:color w:val="0E101A"/>
+          <w:sz w:val="24"/>
+          <w:szCs w:val="24"/>
+        </w:rPr>
+      </w:pPr>
+      <w:r>
+        <w:rPr>
+          <w:rFonts w:ascii="Times New Roman" w:eastAsia="Times New Roman" w:hAnsi="Times New Roman" w:cs="Times New Roman"/>
+          <w:color w:val="0E101A"/>
+          <w:sz w:val="24"/>
+          <w:szCs w:val="24"/>
+        </w:rPr>
+        <w:t>Ad tokens such as BAT which pay you for watching ads and allow you to tip content creators on the web. (This token is integrated in the Brave browser.)</w:t>
+      </w:r>
+    </w:p>
+    <w:p>
+      <w:pPr>
+        <w:pStyle w:val="ListParagraph"/>
+        <w:numPr>
+          <w:ilvl w:val="0"/>
+          <w:numId w:val="2"/>
+        </w:numPr>
+        <w:spacing w:after="0" w:line="240" w:lineRule="auto"/>
+        <w:rPr>
+          <w:rFonts w:ascii="Times New Roman" w:eastAsia="Times New Roman" w:hAnsi="Times New Roman" w:cs="Times New Roman"/>
+          <w:color w:val="0E101A"/>
+          <w:sz w:val="24"/>
+          <w:szCs w:val="24"/>
+        </w:rPr>
+      </w:pPr>
+      <w:r>
+        <w:rPr>
+          <w:rFonts w:ascii="Times New Roman" w:eastAsia="Times New Roman" w:hAnsi="Times New Roman" w:cs="Times New Roman"/>
+          <w:color w:val="0E101A"/>
+          <w:sz w:val="24"/>
+          <w:szCs w:val="24"/>
+        </w:rPr>
         <w:t>Decentralised Finance coins allow users to take out loans.</w:t>
       </w:r>
     </w:p>
@@ -471,6 +584,57 @@
           <w:sz w:val="24"/>
           <w:szCs w:val="24"/>
         </w:rPr>
+        <w:t>China is working on a cryptocurrency of their own which is backed by gold. (Bloomberg)</w:t>
+      </w:r>
+    </w:p>
+    <w:p>
+      <w:pPr>
+        <w:spacing w:after="0" w:line="240" w:lineRule="auto"/>
+        <w:rPr>
+          <w:rFonts w:ascii="Times New Roman" w:eastAsia="Times New Roman" w:hAnsi="Times New Roman" w:cs="Times New Roman"/>
+          <w:color w:val="0E101A"/>
+          <w:sz w:val="24"/>
+          <w:szCs w:val="24"/>
+        </w:rPr>
+      </w:pPr>
+      <w:r>
+        <w:rPr>
+          <w:rFonts w:ascii="Times New Roman" w:eastAsia="Times New Roman" w:hAnsi="Times New Roman" w:cs="Times New Roman"/>
+          <w:color w:val="0E101A"/>
+          <w:sz w:val="24"/>
+          <w:szCs w:val="24"/>
+        </w:rPr>
+        <w:t>This is a form of Government-endorsed digital currency which may be common in the future.</w:t>
+      </w:r>
+    </w:p>
+    <w:p>
+      <w:pPr>
+        <w:spacing w:after="0" w:line="240" w:lineRule="auto"/>
+        <w:rPr>
+          <w:rFonts w:ascii="Times New Roman" w:eastAsia="Times New Roman" w:hAnsi="Times New Roman" w:cs="Times New Roman"/>
+          <w:color w:val="0E101A"/>
+          <w:sz w:val="24"/>
+          <w:szCs w:val="24"/>
+        </w:rPr>
+      </w:pPr>
+    </w:p>
+    <w:p>
+      <w:pPr>
+        <w:spacing w:after="0" w:line="240" w:lineRule="auto"/>
+        <w:rPr>
+          <w:rFonts w:ascii="Times New Roman" w:eastAsia="Times New Roman" w:hAnsi="Times New Roman" w:cs="Times New Roman"/>
+          <w:color w:val="0E101A"/>
+          <w:sz w:val="24"/>
+          <w:szCs w:val="24"/>
+        </w:rPr>
+      </w:pPr>
+      <w:r>
+        <w:rPr>
+          <w:rFonts w:ascii="Times New Roman" w:eastAsia="Times New Roman" w:hAnsi="Times New Roman" w:cs="Times New Roman"/>
+          <w:color w:val="0E101A"/>
+          <w:sz w:val="24"/>
+          <w:szCs w:val="24"/>
+        </w:rPr>
         <w:t xml:space="preserve">It is rumoured that PayPal and Venmo may be planning on allowing buying, selling and storing of cryptocurrencies. </w:t>
       </w:r>
       <w:r>
@@ -542,51 +706,33 @@
           <w:sz w:val="24"/>
           <w:szCs w:val="24"/>
         </w:rPr>
-        <w:t>Cryptocurrencies work by providing you with</w:t>
-      </w:r>
-      <w:r>
-        <w:rPr>
-          <w:rFonts w:ascii="Times New Roman" w:eastAsia="Times New Roman" w:hAnsi="Times New Roman" w:cs="Times New Roman"/>
-          <w:color w:val="0E101A"/>
-          <w:sz w:val="24"/>
-          <w:szCs w:val="24"/>
-        </w:rPr>
-        <w:t xml:space="preserve"> two important addresses: your public address (akin to your account and BSB number) which is used to send funds to you, and your private key (or address) which is like your bank's username and password; whomever has the private key has access to your wallet and the funds inside.</w:t>
-      </w:r>
-    </w:p>
-    <w:p>
-      <w:pPr>
-        <w:spacing w:after="0" w:line="240" w:lineRule="auto"/>
-        <w:rPr>
-          <w:rFonts w:ascii="Times New Roman" w:eastAsia="Times New Roman" w:hAnsi="Times New Roman" w:cs="Times New Roman"/>
-          <w:color w:val="0E101A"/>
-          <w:sz w:val="24"/>
-          <w:szCs w:val="24"/>
-        </w:rPr>
-      </w:pPr>
-    </w:p>
-    <w:p>
-      <w:pPr>
-        <w:spacing w:after="0" w:line="240" w:lineRule="auto"/>
-        <w:rPr>
-          <w:rFonts w:ascii="Times New Roman" w:eastAsia="Times New Roman" w:hAnsi="Times New Roman" w:cs="Times New Roman"/>
-          <w:color w:val="0E101A"/>
-          <w:sz w:val="24"/>
-          <w:szCs w:val="24"/>
-        </w:rPr>
-      </w:pPr>
-    </w:p>
-    <w:p>
-      <w:pPr>
-        <w:spacing w:after="0" w:line="240" w:lineRule="auto"/>
-        <w:rPr>
-          <w:rFonts w:ascii="Times New Roman" w:eastAsia="Times New Roman" w:hAnsi="Times New Roman" w:cs="Times New Roman"/>
-          <w:color w:val="0E101A"/>
-          <w:sz w:val="24"/>
-          <w:szCs w:val="24"/>
-        </w:rPr>
-      </w:pPr>
-      <w:r>
+        <w:lastRenderedPageBreak/>
+        <w:t>Another crypto called Lolli is partnering with a number of retailers online to provide cashback in the form of Bitcoin in order to increase adoption and get more consumers into the space.</w:t>
+      </w:r>
+      <w:r>
+        <w:rPr>
+          <w:rFonts w:ascii="Times New Roman" w:eastAsia="Times New Roman" w:hAnsi="Times New Roman" w:cs="Times New Roman"/>
+          <w:color w:val="0E101A"/>
+          <w:sz w:val="24"/>
+          <w:szCs w:val="24"/>
+        </w:rPr>
+        <w:t xml:space="preserve"> (Techcrunch)</w:t>
+      </w:r>
+    </w:p>
+    <w:p>
+      <w:pPr>
+        <w:spacing w:after="0" w:line="240" w:lineRule="auto"/>
+        <w:rPr>
+          <w:rFonts w:ascii="Times New Roman" w:eastAsia="Times New Roman" w:hAnsi="Times New Roman" w:cs="Times New Roman"/>
+          <w:color w:val="0E101A"/>
+          <w:sz w:val="24"/>
+          <w:szCs w:val="24"/>
+        </w:rPr>
+      </w:pPr>
+    </w:p>
+    <w:p>
+      <w:pPr>
+        <w:spacing w:after="0" w:line="240" w:lineRule="auto"/>
         <w:rPr>
           <w:rFonts w:ascii="Times New Roman" w:eastAsia="Times New Roman" w:hAnsi="Times New Roman" w:cs="Times New Roman"/>
           <w:b/>
@@ -595,188 +741,8 @@
           <w:sz w:val="24"/>
           <w:szCs w:val="24"/>
         </w:rPr>
-        <w:t>What does blockchain aim to do?</w:t>
-      </w:r>
-    </w:p>
-    <w:p>
-      <w:pPr>
-        <w:spacing w:after="0" w:line="240" w:lineRule="auto"/>
-        <w:rPr>
-          <w:rFonts w:ascii="Times New Roman" w:eastAsia="Times New Roman" w:hAnsi="Times New Roman" w:cs="Times New Roman"/>
-          <w:color w:val="0E101A"/>
-          <w:sz w:val="24"/>
-          <w:szCs w:val="24"/>
-        </w:rPr>
-      </w:pPr>
-    </w:p>
-    <w:p>
-      <w:pPr>
-        <w:spacing w:after="0" w:line="240" w:lineRule="auto"/>
-        <w:rPr>
-          <w:rFonts w:ascii="Times New Roman" w:eastAsia="Times New Roman" w:hAnsi="Times New Roman" w:cs="Times New Roman"/>
-          <w:color w:val="0E101A"/>
-          <w:sz w:val="24"/>
-          <w:szCs w:val="24"/>
-        </w:rPr>
-      </w:pPr>
-      <w:r>
-        <w:rPr>
-          <w:rFonts w:ascii="Times New Roman" w:eastAsia="Times New Roman" w:hAnsi="Times New Roman" w:cs="Times New Roman"/>
-          <w:color w:val="0E101A"/>
-          <w:sz w:val="24"/>
-          <w:szCs w:val="24"/>
-        </w:rPr>
-        <w:t>When we send payments online, we use our bank, or services such as PayPal to act as a middleman. The focus of blockchain is on decentralised processing; essentially, removing that middle man from the equation. </w:t>
-      </w:r>
-    </w:p>
-    <w:p>
-      <w:pPr>
-        <w:spacing w:after="0" w:line="240" w:lineRule="auto"/>
-        <w:rPr>
-          <w:rFonts w:ascii="Times New Roman" w:eastAsia="Times New Roman" w:hAnsi="Times New Roman" w:cs="Times New Roman"/>
-          <w:color w:val="0E101A"/>
-          <w:sz w:val="24"/>
-          <w:szCs w:val="24"/>
-        </w:rPr>
-      </w:pPr>
-    </w:p>
-    <w:p>
-      <w:pPr>
-        <w:spacing w:after="0" w:line="240" w:lineRule="auto"/>
-        <w:rPr>
-          <w:rFonts w:ascii="Times New Roman" w:eastAsia="Times New Roman" w:hAnsi="Times New Roman" w:cs="Times New Roman"/>
-          <w:color w:val="0E101A"/>
-          <w:sz w:val="24"/>
-          <w:szCs w:val="24"/>
-        </w:rPr>
-      </w:pPr>
-      <w:r>
-        <w:rPr>
-          <w:rFonts w:ascii="Times New Roman" w:eastAsia="Times New Roman" w:hAnsi="Times New Roman" w:cs="Times New Roman"/>
-          <w:color w:val="0E101A"/>
-          <w:sz w:val="24"/>
-          <w:szCs w:val="24"/>
-        </w:rPr>
-        <w:t>Using Bitcoin as an example, when someone sends a transaction, it is included in what is called a block, which is then mined by miners. The network validates blocks and makes sure that they are correct.</w:t>
-      </w:r>
-    </w:p>
-    <w:p>
-      <w:pPr>
-        <w:spacing w:after="0" w:line="240" w:lineRule="auto"/>
-        <w:rPr>
-          <w:rFonts w:ascii="Times New Roman" w:eastAsia="Times New Roman" w:hAnsi="Times New Roman" w:cs="Times New Roman"/>
-          <w:color w:val="0E101A"/>
-          <w:sz w:val="24"/>
-          <w:szCs w:val="24"/>
-        </w:rPr>
-      </w:pPr>
-    </w:p>
-    <w:p>
-      <w:pPr>
-        <w:spacing w:after="0" w:line="240" w:lineRule="auto"/>
-        <w:rPr>
-          <w:rFonts w:ascii="Times New Roman" w:eastAsia="Times New Roman" w:hAnsi="Times New Roman" w:cs="Times New Roman"/>
-          <w:color w:val="0E101A"/>
-          <w:sz w:val="24"/>
-          <w:szCs w:val="24"/>
-        </w:rPr>
-      </w:pPr>
-      <w:r>
-        <w:rPr>
-          <w:rFonts w:ascii="Times New Roman" w:eastAsia="Times New Roman" w:hAnsi="Times New Roman" w:cs="Times New Roman"/>
-          <w:color w:val="0E101A"/>
-          <w:sz w:val="24"/>
-          <w:szCs w:val="24"/>
-        </w:rPr>
-        <w:lastRenderedPageBreak/>
-        <w:t>The consensus is achieved by the majority, thus removing any one party from making a decision about the validity of a transaction.</w:t>
-      </w:r>
-    </w:p>
-    <w:p>
-      <w:pPr>
-        <w:spacing w:after="0" w:line="240" w:lineRule="auto"/>
-        <w:rPr>
-          <w:rFonts w:ascii="Times New Roman" w:eastAsia="Times New Roman" w:hAnsi="Times New Roman" w:cs="Times New Roman"/>
-          <w:color w:val="0E101A"/>
-          <w:sz w:val="24"/>
-          <w:szCs w:val="24"/>
-        </w:rPr>
-      </w:pPr>
-    </w:p>
-    <w:p>
-      <w:pPr>
-        <w:spacing w:after="0" w:line="240" w:lineRule="auto"/>
-        <w:rPr>
-          <w:rFonts w:ascii="Times New Roman" w:eastAsia="Times New Roman" w:hAnsi="Times New Roman" w:cs="Times New Roman"/>
-          <w:color w:val="0E101A"/>
-          <w:sz w:val="24"/>
-          <w:szCs w:val="24"/>
-        </w:rPr>
-      </w:pPr>
-      <w:r>
-        <w:rPr>
-          <w:rFonts w:ascii="Times New Roman" w:eastAsia="Times New Roman" w:hAnsi="Times New Roman" w:cs="Times New Roman"/>
-          <w:color w:val="0E101A"/>
-          <w:sz w:val="24"/>
-          <w:szCs w:val="24"/>
-        </w:rPr>
-        <w:t>After the miner has mined a block, he is rewarded the fees that were paid for all the transactions in the block; he also receives a quantity of Bitcoin for mining the block.</w:t>
-      </w:r>
-    </w:p>
-    <w:p>
-      <w:pPr>
-        <w:spacing w:after="0" w:line="240" w:lineRule="auto"/>
-        <w:rPr>
-          <w:rFonts w:ascii="Times New Roman" w:eastAsia="Times New Roman" w:hAnsi="Times New Roman" w:cs="Times New Roman"/>
-          <w:color w:val="0E101A"/>
-          <w:sz w:val="24"/>
-          <w:szCs w:val="24"/>
-        </w:rPr>
-      </w:pPr>
-    </w:p>
-    <w:p>
-      <w:pPr>
-        <w:spacing w:after="0" w:line="240" w:lineRule="auto"/>
-        <w:rPr>
-          <w:rFonts w:ascii="Times New Roman" w:eastAsia="Times New Roman" w:hAnsi="Times New Roman" w:cs="Times New Roman"/>
-          <w:color w:val="0E101A"/>
-          <w:sz w:val="24"/>
-          <w:szCs w:val="24"/>
-        </w:rPr>
-      </w:pPr>
-      <w:r>
-        <w:rPr>
-          <w:rFonts w:ascii="Times New Roman" w:eastAsia="Times New Roman" w:hAnsi="Times New Roman" w:cs="Times New Roman"/>
-          <w:color w:val="0E101A"/>
-          <w:sz w:val="24"/>
-          <w:szCs w:val="24"/>
-        </w:rPr>
-        <w:t>There are various types of validation found in blockchain projects</w:t>
-      </w:r>
-      <w:r>
-        <w:rPr>
-          <w:rFonts w:ascii="Times New Roman" w:eastAsia="Times New Roman" w:hAnsi="Times New Roman" w:cs="Times New Roman"/>
-          <w:color w:val="0E101A"/>
-          <w:sz w:val="24"/>
-          <w:szCs w:val="24"/>
-        </w:rPr>
-        <w:t>:</w:t>
-      </w:r>
-    </w:p>
-    <w:p>
-      <w:pPr>
-        <w:spacing w:after="0" w:line="240" w:lineRule="auto"/>
-        <w:rPr>
-          <w:rFonts w:ascii="Times New Roman" w:eastAsia="Times New Roman" w:hAnsi="Times New Roman" w:cs="Times New Roman"/>
-          <w:color w:val="0E101A"/>
-          <w:sz w:val="24"/>
-          <w:szCs w:val="24"/>
-        </w:rPr>
-      </w:pPr>
-    </w:p>
-    <w:p>
-      <w:pPr>
-        <w:spacing w:after="0" w:line="240" w:lineRule="auto"/>
+      </w:pPr>
+      <w:r>
         <w:rPr>
           <w:rFonts w:ascii="Times New Roman" w:eastAsia="Times New Roman" w:hAnsi="Times New Roman" w:cs="Times New Roman"/>
           <w:b/>
@@ -785,8 +751,12 @@
           <w:sz w:val="24"/>
           <w:szCs w:val="24"/>
         </w:rPr>
-      </w:pPr>
-      <w:r>
+        <w:t>Wallets</w:t>
+      </w:r>
+    </w:p>
+    <w:p>
+      <w:pPr>
+        <w:spacing w:after="0" w:line="240" w:lineRule="auto"/>
         <w:rPr>
           <w:rFonts w:ascii="Times New Roman" w:eastAsia="Times New Roman" w:hAnsi="Times New Roman" w:cs="Times New Roman"/>
           <w:b/>
@@ -795,10 +765,11 @@
           <w:sz w:val="24"/>
           <w:szCs w:val="24"/>
         </w:rPr>
-        <w:t>Proof of Work (</w:t>
-      </w:r>
-      <w:proofErr w:type="spellStart"/>
-      <w:r>
+      </w:pPr>
+    </w:p>
+    <w:p>
+      <w:pPr>
+        <w:spacing w:after="0" w:line="240" w:lineRule="auto"/>
         <w:rPr>
           <w:rFonts w:ascii="Times New Roman" w:eastAsia="Times New Roman" w:hAnsi="Times New Roman" w:cs="Times New Roman"/>
           <w:b/>
@@ -807,9 +778,132 @@
           <w:sz w:val="24"/>
           <w:szCs w:val="24"/>
         </w:rPr>
-        <w:t>PoW</w:t>
-      </w:r>
-      <w:proofErr w:type="spellEnd"/>
+      </w:pPr>
+      <w:r>
+        <w:rPr>
+          <w:rFonts w:ascii="Times New Roman" w:eastAsia="Times New Roman" w:hAnsi="Times New Roman" w:cs="Times New Roman"/>
+          <w:color w:val="0E101A"/>
+          <w:sz w:val="24"/>
+          <w:szCs w:val="24"/>
+        </w:rPr>
+        <w:t>Typically</w:t>
+      </w:r>
+      <w:r>
+        <w:rPr>
+          <w:rFonts w:ascii="Times New Roman" w:eastAsia="Times New Roman" w:hAnsi="Times New Roman" w:cs="Times New Roman"/>
+          <w:color w:val="0E101A"/>
+          <w:sz w:val="24"/>
+          <w:szCs w:val="24"/>
+        </w:rPr>
+        <w:t>,</w:t>
+      </w:r>
+      <w:r>
+        <w:rPr>
+          <w:rFonts w:ascii="Times New Roman" w:eastAsia="Times New Roman" w:hAnsi="Times New Roman" w:cs="Times New Roman"/>
+          <w:color w:val="0E101A"/>
+          <w:sz w:val="24"/>
+          <w:szCs w:val="24"/>
+        </w:rPr>
+        <w:t xml:space="preserve"> a</w:t>
+      </w:r>
+      <w:r>
+        <w:rPr>
+          <w:rFonts w:ascii="Times New Roman" w:eastAsia="Times New Roman" w:hAnsi="Times New Roman" w:cs="Times New Roman"/>
+          <w:color w:val="0E101A"/>
+          <w:sz w:val="24"/>
+          <w:szCs w:val="24"/>
+        </w:rPr>
+        <w:t xml:space="preserve"> consumer's wallet consists of two important addresses: a public address (akin to an account and BSB number in a bank), which others use to send funds to him; and, a private key (or address) which is like a bank account's username and password. Whomever owns the private key has access to the wallet, and can transfer the funds inside.</w:t>
+      </w:r>
+      <w:r>
+        <w:rPr>
+          <w:rFonts w:ascii="Times New Roman" w:eastAsia="Times New Roman" w:hAnsi="Times New Roman" w:cs="Times New Roman"/>
+          <w:color w:val="0E101A"/>
+          <w:sz w:val="24"/>
+          <w:szCs w:val="24"/>
+        </w:rPr>
+        <w:t xml:space="preserve"> Transactions are irreversible.</w:t>
+      </w:r>
+    </w:p>
+    <w:p>
+      <w:pPr>
+        <w:spacing w:after="0" w:line="240" w:lineRule="auto"/>
+        <w:rPr>
+          <w:rFonts w:ascii="Times New Roman" w:eastAsia="Times New Roman" w:hAnsi="Times New Roman" w:cs="Times New Roman"/>
+          <w:color w:val="0E101A"/>
+          <w:sz w:val="24"/>
+          <w:szCs w:val="24"/>
+        </w:rPr>
+      </w:pPr>
+    </w:p>
+    <w:p>
+      <w:pPr>
+        <w:spacing w:after="0" w:line="240" w:lineRule="auto"/>
+        <w:rPr>
+          <w:rFonts w:ascii="Times New Roman" w:eastAsia="Times New Roman" w:hAnsi="Times New Roman" w:cs="Times New Roman"/>
+          <w:color w:val="0E101A"/>
+          <w:sz w:val="24"/>
+          <w:szCs w:val="24"/>
+        </w:rPr>
+      </w:pPr>
+      <w:r>
+        <w:rPr>
+          <w:rFonts w:ascii="Times New Roman" w:eastAsia="Times New Roman" w:hAnsi="Times New Roman" w:cs="Times New Roman"/>
+          <w:color w:val="0E101A"/>
+          <w:sz w:val="24"/>
+          <w:szCs w:val="24"/>
+        </w:rPr>
+        <w:t xml:space="preserve">Wallets can be created via websites, smartphone apps, or even hardware devices. </w:t>
+      </w:r>
+      <w:r>
+        <w:rPr>
+          <w:rFonts w:ascii="Times New Roman" w:eastAsia="Times New Roman" w:hAnsi="Times New Roman" w:cs="Times New Roman"/>
+          <w:color w:val="0E101A"/>
+          <w:sz w:val="24"/>
+          <w:szCs w:val="24"/>
+        </w:rPr>
+        <w:t>The concern with digital wallets is you are potentially vulnerable to viruses, malware and hack</w:t>
+      </w:r>
+      <w:r>
+        <w:rPr>
+          <w:rFonts w:ascii="Times New Roman" w:eastAsia="Times New Roman" w:hAnsi="Times New Roman" w:cs="Times New Roman"/>
+          <w:color w:val="0E101A"/>
+          <w:sz w:val="24"/>
+          <w:szCs w:val="24"/>
+        </w:rPr>
+        <w:t>ing. Physical hardware wallets offer much more security</w:t>
+      </w:r>
+      <w:r>
+        <w:rPr>
+          <w:rFonts w:ascii="Times New Roman" w:eastAsia="Times New Roman" w:hAnsi="Times New Roman" w:cs="Times New Roman"/>
+          <w:color w:val="0E101A"/>
+          <w:sz w:val="24"/>
+          <w:szCs w:val="24"/>
+        </w:rPr>
+        <w:t xml:space="preserve"> in comparison but are not free.</w:t>
+      </w:r>
+    </w:p>
+    <w:p>
+      <w:pPr>
+        <w:spacing w:after="0" w:line="240" w:lineRule="auto"/>
+        <w:rPr>
+          <w:rFonts w:ascii="Times New Roman" w:eastAsia="Times New Roman" w:hAnsi="Times New Roman" w:cs="Times New Roman"/>
+          <w:color w:val="0E101A"/>
+          <w:sz w:val="24"/>
+          <w:szCs w:val="24"/>
+        </w:rPr>
+      </w:pPr>
+    </w:p>
+    <w:p>
+      <w:pPr>
+        <w:spacing w:after="0" w:line="240" w:lineRule="auto"/>
+        <w:rPr>
+          <w:rFonts w:ascii="Times New Roman" w:eastAsia="Times New Roman" w:hAnsi="Times New Roman" w:cs="Times New Roman"/>
+          <w:color w:val="0E101A"/>
+          <w:sz w:val="24"/>
+          <w:szCs w:val="24"/>
+        </w:rPr>
+      </w:pPr>
       <w:r>
         <w:rPr>
           <w:rFonts w:ascii="Times New Roman" w:eastAsia="Times New Roman" w:hAnsi="Times New Roman" w:cs="Times New Roman"/>
@@ -819,89 +913,217 @@
           <w:sz w:val="24"/>
           <w:szCs w:val="24"/>
         </w:rPr>
-        <w:t>)</w:t>
-      </w:r>
-    </w:p>
-    <w:p>
-      <w:pPr>
-        <w:spacing w:after="0" w:line="240" w:lineRule="auto"/>
-        <w:rPr>
-          <w:rFonts w:ascii="Times New Roman" w:eastAsia="Times New Roman" w:hAnsi="Times New Roman" w:cs="Times New Roman"/>
-          <w:color w:val="0E101A"/>
-          <w:sz w:val="24"/>
-          <w:szCs w:val="24"/>
-        </w:rPr>
-      </w:pPr>
-      <w:r>
-        <w:rPr>
-          <w:rFonts w:ascii="Times New Roman" w:eastAsia="Times New Roman" w:hAnsi="Times New Roman" w:cs="Times New Roman"/>
-          <w:color w:val="0E101A"/>
-          <w:sz w:val="24"/>
-          <w:szCs w:val="24"/>
-        </w:rPr>
-        <w:t>This type of validation is used by Bitcoin and many other coins. Transactions are gathered into blocks; these blocks are then linked together.</w:t>
-      </w:r>
-    </w:p>
-    <w:p>
-      <w:pPr>
-        <w:spacing w:after="0" w:line="240" w:lineRule="auto"/>
-        <w:rPr>
-          <w:rFonts w:ascii="Times New Roman" w:eastAsia="Times New Roman" w:hAnsi="Times New Roman" w:cs="Times New Roman"/>
-          <w:color w:val="0E101A"/>
-          <w:sz w:val="24"/>
-          <w:szCs w:val="24"/>
-        </w:rPr>
-      </w:pPr>
-    </w:p>
-    <w:p>
-      <w:pPr>
-        <w:spacing w:after="0" w:line="240" w:lineRule="auto"/>
-        <w:rPr>
-          <w:rFonts w:ascii="Times New Roman" w:eastAsia="Times New Roman" w:hAnsi="Times New Roman" w:cs="Times New Roman"/>
-          <w:color w:val="0E101A"/>
-          <w:sz w:val="24"/>
-          <w:szCs w:val="24"/>
-        </w:rPr>
-      </w:pPr>
-      <w:r>
-        <w:rPr>
-          <w:rFonts w:ascii="Times New Roman" w:eastAsia="Times New Roman" w:hAnsi="Times New Roman" w:cs="Times New Roman"/>
-          <w:color w:val="0E101A"/>
-          <w:sz w:val="24"/>
-          <w:szCs w:val="24"/>
-        </w:rPr>
-        <w:t>Miners try to break a cryptographic hash which gives them the right to add the next block to the chain; it is this mechanism that keeps the network safe. It works very well in facilitating consensus.</w:t>
-      </w:r>
-    </w:p>
-    <w:p>
-      <w:pPr>
-        <w:spacing w:after="0" w:line="240" w:lineRule="auto"/>
-        <w:rPr>
-          <w:rFonts w:ascii="Times New Roman" w:eastAsia="Times New Roman" w:hAnsi="Times New Roman" w:cs="Times New Roman"/>
-          <w:color w:val="0E101A"/>
-          <w:sz w:val="24"/>
-          <w:szCs w:val="24"/>
-        </w:rPr>
-      </w:pPr>
-    </w:p>
-    <w:p>
-      <w:pPr>
-        <w:spacing w:after="0" w:line="240" w:lineRule="auto"/>
-        <w:rPr>
-          <w:rFonts w:ascii="Times New Roman" w:eastAsia="Times New Roman" w:hAnsi="Times New Roman" w:cs="Times New Roman"/>
-          <w:color w:val="0E101A"/>
-          <w:sz w:val="24"/>
-          <w:szCs w:val="24"/>
-        </w:rPr>
-      </w:pPr>
-      <w:r>
-        <w:rPr>
-          <w:rFonts w:ascii="Times New Roman" w:eastAsia="Times New Roman" w:hAnsi="Times New Roman" w:cs="Times New Roman"/>
-          <w:color w:val="0E101A"/>
-          <w:sz w:val="24"/>
-          <w:szCs w:val="24"/>
-        </w:rPr>
-        <w:t>The miner that succeeds in cracking the hash is rewarded in Bitcoin. Many miners join "pools" which are large networks of miners who work together to crack the hash; rewards are divvied out proportionally based on a miner's contribution.</w:t>
+        <w:t>What does blockchain aim to do?</w:t>
+      </w:r>
+    </w:p>
+    <w:p>
+      <w:pPr>
+        <w:spacing w:after="0" w:line="240" w:lineRule="auto"/>
+        <w:rPr>
+          <w:rFonts w:ascii="Times New Roman" w:eastAsia="Times New Roman" w:hAnsi="Times New Roman" w:cs="Times New Roman"/>
+          <w:color w:val="0E101A"/>
+          <w:sz w:val="24"/>
+          <w:szCs w:val="24"/>
+        </w:rPr>
+      </w:pPr>
+    </w:p>
+    <w:p>
+      <w:pPr>
+        <w:spacing w:after="0" w:line="240" w:lineRule="auto"/>
+        <w:rPr>
+          <w:rFonts w:ascii="Times New Roman" w:eastAsia="Times New Roman" w:hAnsi="Times New Roman" w:cs="Times New Roman"/>
+          <w:color w:val="0E101A"/>
+          <w:sz w:val="24"/>
+          <w:szCs w:val="24"/>
+        </w:rPr>
+      </w:pPr>
+      <w:r>
+        <w:rPr>
+          <w:rFonts w:ascii="Times New Roman" w:eastAsia="Times New Roman" w:hAnsi="Times New Roman" w:cs="Times New Roman"/>
+          <w:color w:val="0E101A"/>
+          <w:sz w:val="24"/>
+          <w:szCs w:val="24"/>
+        </w:rPr>
+        <w:t>Blockchain aims to remove the middleman: wh</w:t>
+      </w:r>
+      <w:r>
+        <w:rPr>
+          <w:rFonts w:ascii="Times New Roman" w:eastAsia="Times New Roman" w:hAnsi="Times New Roman" w:cs="Times New Roman"/>
+          <w:color w:val="0E101A"/>
+          <w:sz w:val="24"/>
+          <w:szCs w:val="24"/>
+        </w:rPr>
+        <w:t>en we send payments online, we use our bank, or services such as PayPal to act as a middleman. The focus of blockchain is on decentralised processing</w:t>
+      </w:r>
+      <w:r>
+        <w:rPr>
+          <w:rFonts w:ascii="Times New Roman" w:eastAsia="Times New Roman" w:hAnsi="Times New Roman" w:cs="Times New Roman"/>
+          <w:color w:val="0E101A"/>
+          <w:sz w:val="24"/>
+          <w:szCs w:val="24"/>
+        </w:rPr>
+        <w:t xml:space="preserve"> and validation</w:t>
+      </w:r>
+      <w:r>
+        <w:rPr>
+          <w:rFonts w:ascii="Times New Roman" w:eastAsia="Times New Roman" w:hAnsi="Times New Roman" w:cs="Times New Roman"/>
+          <w:color w:val="0E101A"/>
+          <w:sz w:val="24"/>
+          <w:szCs w:val="24"/>
+        </w:rPr>
+        <w:t>; essentially, removing that middle man from the equation</w:t>
+      </w:r>
+      <w:r>
+        <w:rPr>
+          <w:rFonts w:ascii="Times New Roman" w:eastAsia="Times New Roman" w:hAnsi="Times New Roman" w:cs="Times New Roman"/>
+          <w:color w:val="0E101A"/>
+          <w:sz w:val="24"/>
+          <w:szCs w:val="24"/>
+        </w:rPr>
+        <w:t>, but still ensuring that both parties get what they agreed upon.</w:t>
+      </w:r>
+    </w:p>
+    <w:p>
+      <w:pPr>
+        <w:spacing w:after="0" w:line="240" w:lineRule="auto"/>
+        <w:rPr>
+          <w:rFonts w:ascii="Times New Roman" w:eastAsia="Times New Roman" w:hAnsi="Times New Roman" w:cs="Times New Roman"/>
+          <w:color w:val="0E101A"/>
+          <w:sz w:val="24"/>
+          <w:szCs w:val="24"/>
+        </w:rPr>
+      </w:pPr>
+    </w:p>
+    <w:p>
+      <w:pPr>
+        <w:spacing w:after="0" w:line="240" w:lineRule="auto"/>
+        <w:rPr>
+          <w:rFonts w:ascii="Times New Roman" w:eastAsia="Times New Roman" w:hAnsi="Times New Roman" w:cs="Times New Roman"/>
+          <w:color w:val="0E101A"/>
+          <w:sz w:val="24"/>
+          <w:szCs w:val="24"/>
+        </w:rPr>
+      </w:pPr>
+      <w:r>
+        <w:rPr>
+          <w:rFonts w:ascii="Times New Roman" w:eastAsia="Times New Roman" w:hAnsi="Times New Roman" w:cs="Times New Roman"/>
+          <w:color w:val="0E101A"/>
+          <w:sz w:val="24"/>
+          <w:szCs w:val="24"/>
+        </w:rPr>
+        <w:t>Using Bitcoin as an example, when someone sends a transaction</w:t>
+      </w:r>
+      <w:r>
+        <w:rPr>
+          <w:rFonts w:ascii="Times New Roman" w:eastAsia="Times New Roman" w:hAnsi="Times New Roman" w:cs="Times New Roman"/>
+          <w:color w:val="0E101A"/>
+          <w:sz w:val="24"/>
+          <w:szCs w:val="24"/>
+        </w:rPr>
+        <w:t>, it is validated first by the network and then</w:t>
+      </w:r>
+      <w:r>
+        <w:rPr>
+          <w:rFonts w:ascii="Times New Roman" w:eastAsia="Times New Roman" w:hAnsi="Times New Roman" w:cs="Times New Roman"/>
+          <w:color w:val="0E101A"/>
+          <w:sz w:val="24"/>
+          <w:szCs w:val="24"/>
+        </w:rPr>
+        <w:t xml:space="preserve"> it is included in what is called a block</w:t>
+      </w:r>
+      <w:r>
+        <w:rPr>
+          <w:rFonts w:ascii="Times New Roman" w:eastAsia="Times New Roman" w:hAnsi="Times New Roman" w:cs="Times New Roman"/>
+          <w:color w:val="0E101A"/>
+          <w:sz w:val="24"/>
+          <w:szCs w:val="24"/>
+        </w:rPr>
+        <w:t xml:space="preserve">. Miners </w:t>
+      </w:r>
+      <w:r>
+        <w:rPr>
+          <w:rFonts w:ascii="Times New Roman" w:eastAsia="Times New Roman" w:hAnsi="Times New Roman" w:cs="Times New Roman"/>
+          <w:color w:val="0E101A"/>
+          <w:sz w:val="24"/>
+          <w:szCs w:val="24"/>
+        </w:rPr>
+        <w:t>compete</w:t>
+      </w:r>
+      <w:r>
+        <w:rPr>
+          <w:rFonts w:ascii="Times New Roman" w:eastAsia="Times New Roman" w:hAnsi="Times New Roman" w:cs="Times New Roman"/>
+          <w:color w:val="0E101A"/>
+          <w:sz w:val="24"/>
+          <w:szCs w:val="24"/>
+        </w:rPr>
+        <w:t xml:space="preserve"> to add the next block to the chain</w:t>
+      </w:r>
+      <w:r>
+        <w:rPr>
+          <w:rFonts w:ascii="Times New Roman" w:eastAsia="Times New Roman" w:hAnsi="Times New Roman" w:cs="Times New Roman"/>
+          <w:color w:val="0E101A"/>
+          <w:sz w:val="24"/>
+          <w:szCs w:val="24"/>
+        </w:rPr>
+        <w:t xml:space="preserve"> by solving a cryptographic hash</w:t>
+      </w:r>
+      <w:r>
+        <w:rPr>
+          <w:rFonts w:ascii="Times New Roman" w:eastAsia="Times New Roman" w:hAnsi="Times New Roman" w:cs="Times New Roman"/>
+          <w:color w:val="0E101A"/>
+          <w:sz w:val="24"/>
+          <w:szCs w:val="24"/>
+        </w:rPr>
+        <w:t>, and they are rewarded both with the fees of then transactions added to the block, and with a set amount of Bitcoin</w:t>
+      </w:r>
+      <w:r>
+        <w:rPr>
+          <w:rFonts w:ascii="Times New Roman" w:eastAsia="Times New Roman" w:hAnsi="Times New Roman" w:cs="Times New Roman"/>
+          <w:color w:val="0E101A"/>
+          <w:sz w:val="24"/>
+          <w:szCs w:val="24"/>
+        </w:rPr>
+        <w:t>.</w:t>
+      </w:r>
+    </w:p>
+    <w:p>
+      <w:pPr>
+        <w:spacing w:after="0" w:line="240" w:lineRule="auto"/>
+        <w:rPr>
+          <w:rFonts w:ascii="Times New Roman" w:eastAsia="Times New Roman" w:hAnsi="Times New Roman" w:cs="Times New Roman"/>
+          <w:color w:val="0E101A"/>
+          <w:sz w:val="24"/>
+          <w:szCs w:val="24"/>
+        </w:rPr>
+      </w:pPr>
+    </w:p>
+    <w:p>
+      <w:pPr>
+        <w:spacing w:after="0" w:line="240" w:lineRule="auto"/>
+        <w:rPr>
+          <w:rFonts w:ascii="Times New Roman" w:eastAsia="Times New Roman" w:hAnsi="Times New Roman" w:cs="Times New Roman"/>
+          <w:color w:val="0E101A"/>
+          <w:sz w:val="24"/>
+          <w:szCs w:val="24"/>
+        </w:rPr>
+      </w:pPr>
+      <w:r>
+        <w:rPr>
+          <w:rFonts w:ascii="Times New Roman" w:eastAsia="Times New Roman" w:hAnsi="Times New Roman" w:cs="Times New Roman"/>
+          <w:color w:val="0E101A"/>
+          <w:sz w:val="24"/>
+          <w:szCs w:val="24"/>
+        </w:rPr>
+        <w:t>There are various types of validation found in blockchain projects</w:t>
+      </w:r>
+      <w:r>
+        <w:rPr>
+          <w:rFonts w:ascii="Times New Roman" w:eastAsia="Times New Roman" w:hAnsi="Times New Roman" w:cs="Times New Roman"/>
+          <w:color w:val="0E101A"/>
+          <w:sz w:val="24"/>
+          <w:szCs w:val="24"/>
+        </w:rPr>
+        <w:t>:</w:t>
       </w:r>
     </w:p>
     <w:p>
@@ -936,10 +1158,141 @@
           <w:sz w:val="24"/>
           <w:szCs w:val="24"/>
         </w:rPr>
-        <w:t>Proof of Stake (</w:t>
-      </w:r>
-      <w:proofErr w:type="spellStart"/>
-      <w:r>
+        <w:t>Proof of Work (PoW)</w:t>
+      </w:r>
+    </w:p>
+    <w:p>
+      <w:pPr>
+        <w:spacing w:after="0" w:line="240" w:lineRule="auto"/>
+        <w:rPr>
+          <w:rFonts w:ascii="Times New Roman" w:eastAsia="Times New Roman" w:hAnsi="Times New Roman" w:cs="Times New Roman"/>
+          <w:color w:val="0E101A"/>
+          <w:sz w:val="24"/>
+          <w:szCs w:val="24"/>
+        </w:rPr>
+      </w:pPr>
+      <w:r>
+        <w:rPr>
+          <w:rFonts w:ascii="Times New Roman" w:eastAsia="Times New Roman" w:hAnsi="Times New Roman" w:cs="Times New Roman"/>
+          <w:color w:val="0E101A"/>
+          <w:sz w:val="24"/>
+          <w:szCs w:val="24"/>
+        </w:rPr>
+        <w:t>This type of validation is used by Bitcoin and many other coins. Transactions are gathered into blocks; these blocks are then linked together.</w:t>
+      </w:r>
+    </w:p>
+    <w:p>
+      <w:pPr>
+        <w:spacing w:after="0" w:line="240" w:lineRule="auto"/>
+        <w:rPr>
+          <w:rFonts w:ascii="Times New Roman" w:eastAsia="Times New Roman" w:hAnsi="Times New Roman" w:cs="Times New Roman"/>
+          <w:color w:val="0E101A"/>
+          <w:sz w:val="24"/>
+          <w:szCs w:val="24"/>
+        </w:rPr>
+      </w:pPr>
+    </w:p>
+    <w:p>
+      <w:pPr>
+        <w:spacing w:after="0" w:line="240" w:lineRule="auto"/>
+        <w:rPr>
+          <w:rFonts w:ascii="Times New Roman" w:eastAsia="Times New Roman" w:hAnsi="Times New Roman" w:cs="Times New Roman"/>
+          <w:color w:val="0E101A"/>
+          <w:sz w:val="24"/>
+          <w:szCs w:val="24"/>
+        </w:rPr>
+      </w:pPr>
+      <w:r>
+        <w:rPr>
+          <w:rFonts w:ascii="Times New Roman" w:eastAsia="Times New Roman" w:hAnsi="Times New Roman" w:cs="Times New Roman"/>
+          <w:color w:val="0E101A"/>
+          <w:sz w:val="24"/>
+          <w:szCs w:val="24"/>
+        </w:rPr>
+        <w:t xml:space="preserve">Miners try to </w:t>
+      </w:r>
+      <w:r>
+        <w:rPr>
+          <w:rFonts w:ascii="Times New Roman" w:eastAsia="Times New Roman" w:hAnsi="Times New Roman" w:cs="Times New Roman"/>
+          <w:color w:val="0E101A"/>
+          <w:sz w:val="24"/>
+          <w:szCs w:val="24"/>
+        </w:rPr>
+        <w:t>solve</w:t>
+      </w:r>
+      <w:r>
+        <w:rPr>
+          <w:rFonts w:ascii="Times New Roman" w:eastAsia="Times New Roman" w:hAnsi="Times New Roman" w:cs="Times New Roman"/>
+          <w:color w:val="0E101A"/>
+          <w:sz w:val="24"/>
+          <w:szCs w:val="24"/>
+        </w:rPr>
+        <w:t xml:space="preserve"> a cryptographic hash which gives them the right to add the next block to the chain; it is this mechanism that keeps the network safe.</w:t>
+      </w:r>
+      <w:r>
+        <w:rPr>
+          <w:rFonts w:ascii="Times New Roman" w:eastAsia="Times New Roman" w:hAnsi="Times New Roman" w:cs="Times New Roman"/>
+          <w:color w:val="0E101A"/>
+          <w:sz w:val="24"/>
+          <w:szCs w:val="24"/>
+        </w:rPr>
+        <w:t xml:space="preserve"> One potential issue with this form of validation is if one entity owns 51% of the mining network; this allows for that entity to decide whether transactions are legitimate or not.</w:t>
+      </w:r>
+    </w:p>
+    <w:p>
+      <w:pPr>
+        <w:spacing w:after="0" w:line="240" w:lineRule="auto"/>
+        <w:rPr>
+          <w:rFonts w:ascii="Times New Roman" w:eastAsia="Times New Roman" w:hAnsi="Times New Roman" w:cs="Times New Roman"/>
+          <w:color w:val="0E101A"/>
+          <w:sz w:val="24"/>
+          <w:szCs w:val="24"/>
+        </w:rPr>
+      </w:pPr>
+    </w:p>
+    <w:p>
+      <w:pPr>
+        <w:spacing w:after="0" w:line="240" w:lineRule="auto"/>
+        <w:rPr>
+          <w:rFonts w:ascii="Times New Roman" w:eastAsia="Times New Roman" w:hAnsi="Times New Roman" w:cs="Times New Roman"/>
+          <w:color w:val="0E101A"/>
+          <w:sz w:val="24"/>
+          <w:szCs w:val="24"/>
+        </w:rPr>
+      </w:pPr>
+      <w:r>
+        <w:rPr>
+          <w:rFonts w:ascii="Times New Roman" w:eastAsia="Times New Roman" w:hAnsi="Times New Roman" w:cs="Times New Roman"/>
+          <w:color w:val="0E101A"/>
+          <w:sz w:val="24"/>
+          <w:szCs w:val="24"/>
+        </w:rPr>
+        <w:t>M</w:t>
+      </w:r>
+      <w:r>
+        <w:rPr>
+          <w:rFonts w:ascii="Times New Roman" w:eastAsia="Times New Roman" w:hAnsi="Times New Roman" w:cs="Times New Roman"/>
+          <w:color w:val="0E101A"/>
+          <w:sz w:val="24"/>
+          <w:szCs w:val="24"/>
+        </w:rPr>
+        <w:t>iners join "pools" which are large networks of miners who work together to crack the hash; rewards are divvied out proportionally based on a miner's contribution.</w:t>
+      </w:r>
+    </w:p>
+    <w:p>
+      <w:pPr>
+        <w:spacing w:after="0" w:line="240" w:lineRule="auto"/>
+        <w:rPr>
+          <w:rFonts w:ascii="Times New Roman" w:eastAsia="Times New Roman" w:hAnsi="Times New Roman" w:cs="Times New Roman"/>
+          <w:color w:val="0E101A"/>
+          <w:sz w:val="24"/>
+          <w:szCs w:val="24"/>
+        </w:rPr>
+      </w:pPr>
+    </w:p>
+    <w:p>
+      <w:pPr>
+        <w:spacing w:after="0" w:line="240" w:lineRule="auto"/>
         <w:rPr>
           <w:rFonts w:ascii="Times New Roman" w:eastAsia="Times New Roman" w:hAnsi="Times New Roman" w:cs="Times New Roman"/>
           <w:b/>
@@ -948,9 +1301,7 @@
           <w:sz w:val="24"/>
           <w:szCs w:val="24"/>
         </w:rPr>
-        <w:t>PoS</w:t>
-      </w:r>
-      <w:proofErr w:type="spellEnd"/>
+      </w:pPr>
       <w:r>
         <w:rPr>
           <w:rFonts w:ascii="Times New Roman" w:eastAsia="Times New Roman" w:hAnsi="Times New Roman" w:cs="Times New Roman"/>
@@ -960,7 +1311,7 @@
           <w:sz w:val="24"/>
           <w:szCs w:val="24"/>
         </w:rPr>
-        <w:t>)</w:t>
+        <w:t>Proof of Stake (PoS)</w:t>
       </w:r>
     </w:p>
     <w:p>
@@ -1013,31 +1364,7 @@
           <w:sz w:val="24"/>
           <w:szCs w:val="24"/>
         </w:rPr>
-        <w:t>Delegated Proof of Stake (</w:t>
-      </w:r>
-      <w:proofErr w:type="spellStart"/>
-      <w:r>
-        <w:rPr>
-          <w:rFonts w:ascii="Times New Roman" w:eastAsia="Times New Roman" w:hAnsi="Times New Roman" w:cs="Times New Roman"/>
-          <w:b/>
-          <w:bCs/>
-          <w:color w:val="0E101A"/>
-          <w:sz w:val="24"/>
-          <w:szCs w:val="24"/>
-        </w:rPr>
-        <w:t>DPoS</w:t>
-      </w:r>
-      <w:proofErr w:type="spellEnd"/>
-      <w:r>
-        <w:rPr>
-          <w:rFonts w:ascii="Times New Roman" w:eastAsia="Times New Roman" w:hAnsi="Times New Roman" w:cs="Times New Roman"/>
-          <w:b/>
-          <w:bCs/>
-          <w:color w:val="0E101A"/>
-          <w:sz w:val="24"/>
-          <w:szCs w:val="24"/>
-        </w:rPr>
-        <w:t>)</w:t>
+        <w:t>Delegated Proof of Stake (DPoS)</w:t>
       </w:r>
     </w:p>
     <w:p>
@@ -1076,27 +1403,7 @@
           <w:sz w:val="24"/>
           <w:szCs w:val="24"/>
         </w:rPr>
-        <w:t xml:space="preserve">(What Is Staking? | </w:t>
-      </w:r>
-      <w:proofErr w:type="spellStart"/>
-      <w:r>
-        <w:rPr>
-          <w:rFonts w:ascii="Times New Roman" w:eastAsia="Times New Roman" w:hAnsi="Times New Roman" w:cs="Times New Roman"/>
-          <w:color w:val="0E101A"/>
-          <w:sz w:val="24"/>
-          <w:szCs w:val="24"/>
-        </w:rPr>
-        <w:t>Binance</w:t>
-      </w:r>
-      <w:proofErr w:type="spellEnd"/>
-      <w:r>
-        <w:rPr>
-          <w:rFonts w:ascii="Times New Roman" w:eastAsia="Times New Roman" w:hAnsi="Times New Roman" w:cs="Times New Roman"/>
-          <w:color w:val="0E101A"/>
-          <w:sz w:val="24"/>
-          <w:szCs w:val="24"/>
-        </w:rPr>
-        <w:t xml:space="preserve"> Academy, n.d.)</w:t>
+        <w:t>(What Is Staking? | Binance Academy, n.d.)</w:t>
       </w:r>
     </w:p>
     <w:p>
@@ -1213,107 +1520,7 @@
           <w:sz w:val="24"/>
           <w:szCs w:val="24"/>
         </w:rPr>
-        <w:t xml:space="preserve">According to </w:t>
-      </w:r>
-      <w:proofErr w:type="spellStart"/>
-      <w:r>
-        <w:rPr>
-          <w:rFonts w:ascii="Times New Roman" w:eastAsia="Times New Roman" w:hAnsi="Times New Roman" w:cs="Times New Roman"/>
-          <w:color w:val="0E101A"/>
-          <w:sz w:val="24"/>
-          <w:szCs w:val="24"/>
-        </w:rPr>
-        <w:t>CoinCodex</w:t>
-      </w:r>
-      <w:proofErr w:type="spellEnd"/>
-      <w:r>
-        <w:rPr>
-          <w:rFonts w:ascii="Times New Roman" w:eastAsia="Times New Roman" w:hAnsi="Times New Roman" w:cs="Times New Roman"/>
-          <w:color w:val="0E101A"/>
-          <w:sz w:val="24"/>
-          <w:szCs w:val="24"/>
-        </w:rPr>
-        <w:t xml:space="preserve"> the top 5 cryptocurrencies in this field include: </w:t>
-      </w:r>
-      <w:proofErr w:type="spellStart"/>
-      <w:r>
-        <w:rPr>
-          <w:rFonts w:ascii="Times New Roman" w:eastAsia="Times New Roman" w:hAnsi="Times New Roman" w:cs="Times New Roman"/>
-          <w:color w:val="0E101A"/>
-          <w:sz w:val="24"/>
-          <w:szCs w:val="24"/>
-        </w:rPr>
-        <w:t>WaltonChain</w:t>
-      </w:r>
-      <w:proofErr w:type="spellEnd"/>
-      <w:r>
-        <w:rPr>
-          <w:rFonts w:ascii="Times New Roman" w:eastAsia="Times New Roman" w:hAnsi="Times New Roman" w:cs="Times New Roman"/>
-          <w:color w:val="0E101A"/>
-          <w:sz w:val="24"/>
-          <w:szCs w:val="24"/>
-        </w:rPr>
-        <w:t xml:space="preserve"> (WTC); </w:t>
-      </w:r>
-      <w:proofErr w:type="spellStart"/>
-      <w:r>
-        <w:rPr>
-          <w:rFonts w:ascii="Times New Roman" w:eastAsia="Times New Roman" w:hAnsi="Times New Roman" w:cs="Times New Roman"/>
-          <w:color w:val="0E101A"/>
-          <w:sz w:val="24"/>
-          <w:szCs w:val="24"/>
-        </w:rPr>
-        <w:t>Modum</w:t>
-      </w:r>
-      <w:proofErr w:type="spellEnd"/>
-      <w:r>
-        <w:rPr>
-          <w:rFonts w:ascii="Times New Roman" w:eastAsia="Times New Roman" w:hAnsi="Times New Roman" w:cs="Times New Roman"/>
-          <w:color w:val="0E101A"/>
-          <w:sz w:val="24"/>
-          <w:szCs w:val="24"/>
-        </w:rPr>
-        <w:t xml:space="preserve"> (MOD); </w:t>
-      </w:r>
-      <w:proofErr w:type="spellStart"/>
-      <w:r>
-        <w:rPr>
-          <w:rFonts w:ascii="Times New Roman" w:eastAsia="Times New Roman" w:hAnsi="Times New Roman" w:cs="Times New Roman"/>
-          <w:color w:val="0E101A"/>
-          <w:sz w:val="24"/>
-          <w:szCs w:val="24"/>
-        </w:rPr>
-        <w:t>VeChain</w:t>
-      </w:r>
-      <w:proofErr w:type="spellEnd"/>
-      <w:r>
-        <w:rPr>
-          <w:rFonts w:ascii="Times New Roman" w:eastAsia="Times New Roman" w:hAnsi="Times New Roman" w:cs="Times New Roman"/>
-          <w:color w:val="0E101A"/>
-          <w:sz w:val="24"/>
-          <w:szCs w:val="24"/>
-        </w:rPr>
-        <w:t xml:space="preserve"> (VET); </w:t>
-      </w:r>
-      <w:proofErr w:type="spellStart"/>
-      <w:r>
-        <w:rPr>
-          <w:rFonts w:ascii="Times New Roman" w:eastAsia="Times New Roman" w:hAnsi="Times New Roman" w:cs="Times New Roman"/>
-          <w:color w:val="0E101A"/>
-          <w:sz w:val="24"/>
-          <w:szCs w:val="24"/>
-        </w:rPr>
-        <w:t>Ambrosus</w:t>
-      </w:r>
-      <w:proofErr w:type="spellEnd"/>
-      <w:r>
-        <w:rPr>
-          <w:rFonts w:ascii="Times New Roman" w:eastAsia="Times New Roman" w:hAnsi="Times New Roman" w:cs="Times New Roman"/>
-          <w:color w:val="0E101A"/>
-          <w:sz w:val="24"/>
-          <w:szCs w:val="24"/>
-        </w:rPr>
-        <w:t xml:space="preserve"> (AMB); Tael (WABI).</w:t>
+        <w:t>According to CoinCodex the top 5 cryptocurrencies in this field include: WaltonChain (WTC); Modum (MOD); VeChain (VET); Ambrosus (AMB); Tael (WABI).</w:t>
       </w:r>
     </w:p>
     <w:p>
@@ -1545,67 +1752,7 @@
           <w:sz w:val="24"/>
           <w:szCs w:val="24"/>
         </w:rPr>
-        <w:t xml:space="preserve">It has recently been announced that Chase </w:t>
-      </w:r>
-      <w:proofErr w:type="spellStart"/>
-      <w:r>
-        <w:rPr>
-          <w:rFonts w:ascii="Times New Roman" w:eastAsia="Times New Roman" w:hAnsi="Times New Roman" w:cs="Times New Roman"/>
-          <w:color w:val="0E101A"/>
-          <w:sz w:val="24"/>
-          <w:szCs w:val="24"/>
-        </w:rPr>
-        <w:t>Shiel</w:t>
-      </w:r>
-      <w:proofErr w:type="spellEnd"/>
-      <w:r>
-        <w:rPr>
-          <w:rFonts w:ascii="Times New Roman" w:eastAsia="Times New Roman" w:hAnsi="Times New Roman" w:cs="Times New Roman"/>
-          <w:color w:val="0E101A"/>
-          <w:sz w:val="24"/>
-          <w:szCs w:val="24"/>
-        </w:rPr>
-        <w:t xml:space="preserve"> will be using </w:t>
-      </w:r>
-      <w:proofErr w:type="spellStart"/>
-      <w:r>
-        <w:rPr>
-          <w:rFonts w:ascii="Times New Roman" w:eastAsia="Times New Roman" w:hAnsi="Times New Roman" w:cs="Times New Roman"/>
-          <w:color w:val="0E101A"/>
-          <w:sz w:val="24"/>
-          <w:szCs w:val="24"/>
-        </w:rPr>
-        <w:t>VeChain</w:t>
-      </w:r>
-      <w:proofErr w:type="spellEnd"/>
-      <w:r>
-        <w:rPr>
-          <w:rFonts w:ascii="Times New Roman" w:eastAsia="Times New Roman" w:hAnsi="Times New Roman" w:cs="Times New Roman"/>
-          <w:color w:val="0E101A"/>
-          <w:sz w:val="24"/>
-          <w:szCs w:val="24"/>
-        </w:rPr>
-        <w:t xml:space="preserve"> to confirm the authenticity of its Nike shoes. According to the article, knockoff shoes are a big issue for footwear makers. (</w:t>
-      </w:r>
-      <w:proofErr w:type="spellStart"/>
-      <w:r>
-        <w:rPr>
-          <w:rFonts w:ascii="Times New Roman" w:eastAsia="Times New Roman" w:hAnsi="Times New Roman" w:cs="Times New Roman"/>
-          <w:color w:val="0E101A"/>
-          <w:sz w:val="24"/>
-          <w:szCs w:val="24"/>
-        </w:rPr>
-        <w:t>Toshendra</w:t>
-      </w:r>
-      <w:proofErr w:type="spellEnd"/>
-      <w:r>
-        <w:rPr>
-          <w:rFonts w:ascii="Times New Roman" w:eastAsia="Times New Roman" w:hAnsi="Times New Roman" w:cs="Times New Roman"/>
-          <w:color w:val="0E101A"/>
-          <w:sz w:val="24"/>
-          <w:szCs w:val="24"/>
-        </w:rPr>
-        <w:t xml:space="preserve"> Sharma, 2020)</w:t>
+        <w:t>It has recently been announced that Chase Shiel will be using VeChain to confirm the authenticity of its Nike shoes. According to the article, knockoff shoes are a big issue for footwear makers. (Toshendra Sharma, 2020)</w:t>
       </w:r>
     </w:p>
     <w:p>
@@ -1682,25 +1829,14 @@
           <w:szCs w:val="24"/>
         </w:rPr>
       </w:pPr>
-      <w:proofErr w:type="spellStart"/>
-      <w:r>
-        <w:rPr>
-          <w:rFonts w:ascii="Times New Roman" w:eastAsia="Times New Roman" w:hAnsi="Times New Roman" w:cs="Times New Roman"/>
-          <w:color w:val="0E101A"/>
-          <w:sz w:val="24"/>
-          <w:szCs w:val="24"/>
-        </w:rPr>
-        <w:t>FunFair</w:t>
-      </w:r>
-      <w:proofErr w:type="spellEnd"/>
-      <w:r>
-        <w:rPr>
-          <w:rFonts w:ascii="Times New Roman" w:eastAsia="Times New Roman" w:hAnsi="Times New Roman" w:cs="Times New Roman"/>
-          <w:color w:val="0E101A"/>
-          <w:sz w:val="24"/>
-          <w:szCs w:val="24"/>
-        </w:rPr>
-        <w:t xml:space="preserve"> is one coin which aims to be an online casino, allowing users to gamble with their currency.</w:t>
+      <w:r>
+        <w:rPr>
+          <w:rFonts w:ascii="Times New Roman" w:eastAsia="Times New Roman" w:hAnsi="Times New Roman" w:cs="Times New Roman"/>
+          <w:color w:val="0E101A"/>
+          <w:sz w:val="24"/>
+          <w:szCs w:val="24"/>
+        </w:rPr>
+        <w:t>FunFair is a coin which can be used in an online casino made by the same company, allowing users to gamble on their platform.</w:t>
       </w:r>
     </w:p>
     <w:p>
@@ -1784,27 +1920,7 @@
           <w:sz w:val="24"/>
           <w:szCs w:val="24"/>
         </w:rPr>
-        <w:t xml:space="preserve">Two companies that focus on this field include Horizon State and </w:t>
-      </w:r>
-      <w:proofErr w:type="spellStart"/>
-      <w:r>
-        <w:rPr>
-          <w:rFonts w:ascii="Times New Roman" w:eastAsia="Times New Roman" w:hAnsi="Times New Roman" w:cs="Times New Roman"/>
-          <w:color w:val="0E101A"/>
-          <w:sz w:val="24"/>
-          <w:szCs w:val="24"/>
-        </w:rPr>
-        <w:t>FollowMyVote</w:t>
-      </w:r>
-      <w:proofErr w:type="spellEnd"/>
-      <w:r>
-        <w:rPr>
-          <w:rFonts w:ascii="Times New Roman" w:eastAsia="Times New Roman" w:hAnsi="Times New Roman" w:cs="Times New Roman"/>
-          <w:color w:val="0E101A"/>
-          <w:sz w:val="24"/>
-          <w:szCs w:val="24"/>
-        </w:rPr>
-        <w:t>.</w:t>
+        <w:t>Two companies that focus on this field include Horizon State and FollowMyVote.</w:t>
       </w:r>
     </w:p>
     <w:p>
@@ -1956,20 +2072,22 @@
         <w:spacing w:after="0" w:line="240" w:lineRule="auto"/>
         <w:rPr>
           <w:rFonts w:ascii="Times New Roman" w:eastAsia="Times New Roman" w:hAnsi="Times New Roman" w:cs="Times New Roman"/>
-          <w:color w:val="0E101A"/>
-          <w:sz w:val="24"/>
-          <w:szCs w:val="24"/>
-        </w:rPr>
-      </w:pPr>
-      <w:r>
-        <w:rPr>
-          <w:rFonts w:ascii="Times New Roman" w:eastAsia="Times New Roman" w:hAnsi="Times New Roman" w:cs="Times New Roman"/>
           <w:b/>
           <w:bCs/>
           <w:color w:val="0E101A"/>
           <w:sz w:val="24"/>
           <w:szCs w:val="24"/>
         </w:rPr>
+      </w:pPr>
+      <w:r>
+        <w:rPr>
+          <w:rFonts w:ascii="Times New Roman" w:eastAsia="Times New Roman" w:hAnsi="Times New Roman" w:cs="Times New Roman"/>
+          <w:b/>
+          <w:bCs/>
+          <w:color w:val="0E101A"/>
+          <w:sz w:val="24"/>
+          <w:szCs w:val="24"/>
+        </w:rPr>
         <w:t>Private payments</w:t>
       </w:r>
     </w:p>
@@ -1983,34 +2101,25 @@
           <w:szCs w:val="24"/>
         </w:rPr>
       </w:pPr>
-      <w:r>
-        <w:rPr>
-          <w:rFonts w:ascii="Times New Roman" w:eastAsia="Times New Roman" w:hAnsi="Times New Roman" w:cs="Times New Roman"/>
-          <w:color w:val="0E101A"/>
-          <w:sz w:val="24"/>
-          <w:szCs w:val="24"/>
-        </w:rPr>
-        <w:t xml:space="preserve">Because the blockchain is public, meaning anyone can view it and follow a trail of transactions, that means there is a need for privacy. Privacy coins such as </w:t>
-      </w:r>
-      <w:proofErr w:type="spellStart"/>
-      <w:r>
-        <w:rPr>
-          <w:rFonts w:ascii="Times New Roman" w:eastAsia="Times New Roman" w:hAnsi="Times New Roman" w:cs="Times New Roman"/>
-          <w:color w:val="0E101A"/>
-          <w:sz w:val="24"/>
-          <w:szCs w:val="24"/>
-        </w:rPr>
-        <w:t>Monero</w:t>
-      </w:r>
-      <w:proofErr w:type="spellEnd"/>
-      <w:r>
-        <w:rPr>
-          <w:rFonts w:ascii="Times New Roman" w:eastAsia="Times New Roman" w:hAnsi="Times New Roman" w:cs="Times New Roman"/>
-          <w:color w:val="0E101A"/>
-          <w:sz w:val="24"/>
-          <w:szCs w:val="24"/>
-        </w:rPr>
-        <w:t xml:space="preserve"> do this by obfuscating the buyer's </w:t>
+    </w:p>
+    <w:p>
+      <w:pPr>
+        <w:spacing w:after="0" w:line="240" w:lineRule="auto"/>
+        <w:rPr>
+          <w:rFonts w:ascii="Times New Roman" w:eastAsia="Times New Roman" w:hAnsi="Times New Roman" w:cs="Times New Roman"/>
+          <w:color w:val="0E101A"/>
+          <w:sz w:val="24"/>
+          <w:szCs w:val="24"/>
+        </w:rPr>
+      </w:pPr>
+      <w:r>
+        <w:rPr>
+          <w:rFonts w:ascii="Times New Roman" w:eastAsia="Times New Roman" w:hAnsi="Times New Roman" w:cs="Times New Roman"/>
+          <w:color w:val="0E101A"/>
+          <w:sz w:val="24"/>
+          <w:szCs w:val="24"/>
+        </w:rPr>
+        <w:t xml:space="preserve">Because the blockchain is public, meaning anyone can view it and follow a trail of transactions, that means there is a need for privacy. Privacy coins such as Monero do this by obfuscating the buyer's </w:t>
       </w:r>
       <w:r>
         <w:rPr>
@@ -2046,27 +2155,7 @@
           <w:sz w:val="24"/>
           <w:szCs w:val="24"/>
         </w:rPr>
-        <w:t xml:space="preserve">(A low-level explanation of the mechanics of </w:t>
-      </w:r>
-      <w:proofErr w:type="spellStart"/>
-      <w:r>
-        <w:rPr>
-          <w:rFonts w:ascii="Times New Roman" w:eastAsia="Times New Roman" w:hAnsi="Times New Roman" w:cs="Times New Roman"/>
-          <w:color w:val="0E101A"/>
-          <w:sz w:val="24"/>
-          <w:szCs w:val="24"/>
-        </w:rPr>
-        <w:t>Monero</w:t>
-      </w:r>
-      <w:proofErr w:type="spellEnd"/>
-      <w:r>
-        <w:rPr>
-          <w:rFonts w:ascii="Times New Roman" w:eastAsia="Times New Roman" w:hAnsi="Times New Roman" w:cs="Times New Roman"/>
-          <w:color w:val="0E101A"/>
-          <w:sz w:val="24"/>
-          <w:szCs w:val="24"/>
-        </w:rPr>
-        <w:t xml:space="preserve"> vs Bitcoin in plain English, n.d.)</w:t>
+        <w:t>(A low-level explanation of the mechanics of Monero vs Bitcoin in plain English, n.d.)</w:t>
       </w:r>
     </w:p>
     <w:p>
@@ -2306,7 +2395,6 @@
           <w:sz w:val="24"/>
           <w:szCs w:val="24"/>
         </w:rPr>
-        <w:lastRenderedPageBreak/>
         <w:t>Ability to</w:t>
       </w:r>
       <w:r>
@@ -2432,6 +2520,15 @@
           <w:szCs w:val="24"/>
         </w:rPr>
       </w:pPr>
+      <w:r>
+        <w:rPr>
+          <w:rFonts w:ascii="Times New Roman" w:eastAsia="Times New Roman" w:hAnsi="Times New Roman" w:cs="Times New Roman"/>
+          <w:color w:val="0E101A"/>
+          <w:sz w:val="24"/>
+          <w:szCs w:val="24"/>
+        </w:rPr>
+        <w:t>With a substantial reduction in cost, more votes can be held to allow a country's citizens to weigh in on important issues; whereas, right now it is not fiscally viable to do so.</w:t>
+      </w:r>
     </w:p>
     <w:p>
       <w:pPr>
@@ -2493,69 +2590,107 @@
         <w:spacing w:after="0" w:line="240" w:lineRule="auto"/>
         <w:rPr>
           <w:rFonts w:ascii="Times New Roman" w:eastAsia="Times New Roman" w:hAnsi="Times New Roman" w:cs="Times New Roman"/>
-          <w:color w:val="0E101A"/>
-          <w:sz w:val="24"/>
-          <w:szCs w:val="24"/>
-        </w:rPr>
-      </w:pPr>
-      <w:r>
-        <w:rPr>
-          <w:rFonts w:ascii="Times New Roman" w:eastAsia="Times New Roman" w:hAnsi="Times New Roman" w:cs="Times New Roman"/>
-          <w:color w:val="0E101A"/>
-          <w:sz w:val="24"/>
-          <w:szCs w:val="24"/>
-        </w:rPr>
-        <w:t xml:space="preserve">I see much value in the improvements to the supply chain. The ability to scan a QR code to check the authenticity of a product is gaming-changing. This technology is something I will use day-to-day, even though </w:t>
-      </w:r>
-      <w:r>
-        <w:rPr>
-          <w:rFonts w:ascii="Times New Roman" w:eastAsia="Times New Roman" w:hAnsi="Times New Roman" w:cs="Times New Roman"/>
-          <w:color w:val="0E101A"/>
-          <w:sz w:val="24"/>
-          <w:szCs w:val="24"/>
-        </w:rPr>
-        <w:t xml:space="preserve">counterfeit products </w:t>
-      </w:r>
-      <w:r>
-        <w:rPr>
-          <w:rFonts w:ascii="Times New Roman" w:eastAsia="Times New Roman" w:hAnsi="Times New Roman" w:cs="Times New Roman"/>
-          <w:color w:val="0E101A"/>
-          <w:sz w:val="24"/>
-          <w:szCs w:val="24"/>
-        </w:rPr>
-        <w:t>are not as common in Australia as other countries.</w:t>
-      </w:r>
-    </w:p>
-    <w:p>
-      <w:pPr>
-        <w:spacing w:after="0" w:line="240" w:lineRule="auto"/>
-        <w:rPr>
-          <w:rFonts w:ascii="Times New Roman" w:eastAsia="Times New Roman" w:hAnsi="Times New Roman" w:cs="Times New Roman"/>
-          <w:color w:val="0E101A"/>
-          <w:sz w:val="24"/>
-          <w:szCs w:val="24"/>
-        </w:rPr>
-      </w:pPr>
-    </w:p>
-    <w:p>
-      <w:pPr>
-        <w:spacing w:after="0" w:line="240" w:lineRule="auto"/>
-        <w:rPr>
-          <w:rFonts w:ascii="Times New Roman" w:eastAsia="Times New Roman" w:hAnsi="Times New Roman" w:cs="Times New Roman"/>
-          <w:color w:val="0E101A"/>
-          <w:sz w:val="24"/>
-          <w:szCs w:val="24"/>
-        </w:rPr>
-      </w:pPr>
-      <w:r>
-        <w:rPr>
-          <w:rFonts w:ascii="Times New Roman" w:eastAsia="Times New Roman" w:hAnsi="Times New Roman" w:cs="Times New Roman"/>
-          <w:color w:val="0E101A"/>
-          <w:sz w:val="24"/>
-          <w:szCs w:val="24"/>
-        </w:rPr>
-        <w:t>Blockchain is gaining more and more adoption, and in turn, companies are hiring more and more developers; this creates job opportunities in an emerging market; perhaps one day, I will work in this field.</w:t>
-      </w:r>
+          <w:sz w:val="24"/>
+          <w:szCs w:val="24"/>
+        </w:rPr>
+      </w:pPr>
+      <w:r>
+        <w:rPr>
+          <w:rFonts w:ascii="Times New Roman" w:eastAsia="Times New Roman" w:hAnsi="Times New Roman" w:cs="Times New Roman"/>
+          <w:color w:val="0E101A"/>
+          <w:sz w:val="24"/>
+          <w:szCs w:val="24"/>
+        </w:rPr>
+        <w:t>There is much value to be gained by using blockchain in the supply chain field.</w:t>
+      </w:r>
+      <w:r>
+        <w:rPr>
+          <w:rFonts w:ascii="Times New Roman" w:eastAsia="Times New Roman" w:hAnsi="Times New Roman" w:cs="Times New Roman"/>
+          <w:sz w:val="24"/>
+          <w:szCs w:val="24"/>
+        </w:rPr>
+        <w:t xml:space="preserve"> The ability to scan a QR code to check the authenticity of a product is game-changing. This technology is something that will be able to be utilised day-to-day, even though counterfeit products are not as common in Australia as other countries. </w:t>
+      </w:r>
+    </w:p>
+    <w:p>
+      <w:pPr>
+        <w:spacing w:after="0" w:line="240" w:lineRule="auto"/>
+        <w:rPr>
+          <w:rFonts w:ascii="Times New Roman" w:eastAsia="Times New Roman" w:hAnsi="Times New Roman" w:cs="Times New Roman"/>
+          <w:color w:val="0E101A"/>
+          <w:sz w:val="24"/>
+          <w:szCs w:val="24"/>
+        </w:rPr>
+      </w:pPr>
+    </w:p>
+    <w:p>
+      <w:pPr>
+        <w:spacing w:after="0" w:line="240" w:lineRule="auto"/>
+        <w:rPr>
+          <w:rFonts w:ascii="Times New Roman" w:eastAsia="Times New Roman" w:hAnsi="Times New Roman" w:cs="Times New Roman"/>
+          <w:color w:val="0E101A"/>
+          <w:sz w:val="24"/>
+          <w:szCs w:val="24"/>
+        </w:rPr>
+      </w:pPr>
+      <w:r>
+        <w:rPr>
+          <w:rFonts w:ascii="Times New Roman" w:eastAsia="Times New Roman" w:hAnsi="Times New Roman" w:cs="Times New Roman"/>
+          <w:color w:val="0E101A"/>
+          <w:sz w:val="24"/>
+          <w:szCs w:val="24"/>
+        </w:rPr>
+        <w:t xml:space="preserve">Blockchain is gaining more and more adoption, and in turn, companies are hiring more and more developers; this creates </w:t>
+      </w:r>
+      <w:r>
+        <w:rPr>
+          <w:rFonts w:ascii="Times New Roman" w:eastAsia="Times New Roman" w:hAnsi="Times New Roman" w:cs="Times New Roman"/>
+          <w:color w:val="0E101A"/>
+          <w:sz w:val="24"/>
+          <w:szCs w:val="24"/>
+        </w:rPr>
+        <w:t xml:space="preserve">many </w:t>
+      </w:r>
+      <w:r>
+        <w:rPr>
+          <w:rFonts w:ascii="Times New Roman" w:eastAsia="Times New Roman" w:hAnsi="Times New Roman" w:cs="Times New Roman"/>
+          <w:color w:val="0E101A"/>
+          <w:sz w:val="24"/>
+          <w:szCs w:val="24"/>
+        </w:rPr>
+        <w:t>job opportunities in an emerging market</w:t>
+      </w:r>
+      <w:r>
+        <w:rPr>
+          <w:rFonts w:ascii="Times New Roman" w:eastAsia="Times New Roman" w:hAnsi="Times New Roman" w:cs="Times New Roman"/>
+          <w:color w:val="0E101A"/>
+          <w:sz w:val="24"/>
+          <w:szCs w:val="24"/>
+        </w:rPr>
+        <w:t>.</w:t>
+      </w:r>
+    </w:p>
+    <w:p>
+      <w:pPr>
+        <w:spacing w:after="0" w:line="240" w:lineRule="auto"/>
+        <w:rPr>
+          <w:rFonts w:ascii="Times New Roman" w:eastAsia="Times New Roman" w:hAnsi="Times New Roman" w:cs="Times New Roman"/>
+          <w:color w:val="0E101A"/>
+          <w:sz w:val="24"/>
+          <w:szCs w:val="24"/>
+        </w:rPr>
+      </w:pPr>
+    </w:p>
+    <w:p>
+      <w:pPr>
+        <w:spacing w:after="0" w:line="240" w:lineRule="auto"/>
+        <w:rPr>
+          <w:rFonts w:ascii="Times New Roman" w:eastAsia="Times New Roman" w:hAnsi="Times New Roman" w:cs="Times New Roman"/>
+          <w:color w:val="0E101A"/>
+          <w:sz w:val="24"/>
+          <w:szCs w:val="24"/>
+        </w:rPr>
+      </w:pPr>
     </w:p>
     <w:p/>
     <w:p>
@@ -2573,7 +2708,6 @@
           <w:shd w:val="clear" w:color="auto" w:fill="FFFFFF"/>
         </w:rPr>
       </w:pPr>
-      <w:proofErr w:type="spellStart"/>
       <w:r>
         <w:rPr>
           <w:rFonts w:ascii="Open Sans" w:hAnsi="Open Sans" w:cs="Open Sans"/>
@@ -2582,18 +2716,7 @@
           <w:szCs w:val="20"/>
           <w:shd w:val="clear" w:color="auto" w:fill="FFFFFF"/>
         </w:rPr>
-        <w:t>Monero.how</w:t>
-      </w:r>
-      <w:proofErr w:type="spellEnd"/>
-      <w:r>
-        <w:rPr>
-          <w:rFonts w:ascii="Open Sans" w:hAnsi="Open Sans" w:cs="Open Sans"/>
-          <w:color w:val="000000"/>
-          <w:sz w:val="20"/>
-          <w:szCs w:val="20"/>
-          <w:shd w:val="clear" w:color="auto" w:fill="FFFFFF"/>
-        </w:rPr>
-        <w:t>. n.d. </w:t>
+        <w:t>Monero.how. n.d. </w:t>
       </w:r>
       <w:r>
         <w:rPr>
@@ -2605,9 +2728,40 @@
           <w:szCs w:val="20"/>
           <w:shd w:val="clear" w:color="auto" w:fill="FFFFFF"/>
         </w:rPr>
-        <w:t xml:space="preserve">A Low-Level Explanation Of The Mechanics Of </w:t>
-      </w:r>
-      <w:proofErr w:type="spellStart"/>
+        <w:t>A Low-Level Explanation Of The Mechanics Of Monero Vs Bitcoin In Plain English</w:t>
+      </w:r>
+      <w:r>
+        <w:rPr>
+          <w:rFonts w:ascii="Open Sans" w:hAnsi="Open Sans" w:cs="Open Sans"/>
+          <w:color w:val="000000"/>
+          <w:sz w:val="20"/>
+          <w:szCs w:val="20"/>
+          <w:shd w:val="clear" w:color="auto" w:fill="FFFFFF"/>
+        </w:rPr>
+        <w:t>. [online] Available at: &lt;https://www.monero.how/how-does-monero-work-details-in-plain-english&gt; [Accessed 29 June 2020].</w:t>
+      </w:r>
+    </w:p>
+    <w:p>
+      <w:pPr>
+        <w:rPr>
+          <w:rFonts w:ascii="Open Sans" w:hAnsi="Open Sans" w:cs="Open Sans"/>
+          <w:color w:val="000000"/>
+          <w:sz w:val="20"/>
+          <w:szCs w:val="20"/>
+          <w:shd w:val="clear" w:color="auto" w:fill="FFFFFF"/>
+        </w:rPr>
+      </w:pPr>
+      <w:r>
+        <w:rPr>
+          <w:rFonts w:ascii="Open Sans" w:hAnsi="Open Sans" w:cs="Open Sans"/>
+          <w:color w:val="000000"/>
+          <w:sz w:val="20"/>
+          <w:szCs w:val="20"/>
+          <w:shd w:val="clear" w:color="auto" w:fill="FFFFFF"/>
+        </w:rPr>
+        <w:lastRenderedPageBreak/>
+        <w:t>Allison, I., 2020. </w:t>
+      </w:r>
       <w:r>
         <w:rPr>
           <w:rFonts w:ascii="Open Sans" w:hAnsi="Open Sans" w:cs="Open Sans"/>
@@ -2618,9 +2772,39 @@
           <w:szCs w:val="20"/>
           <w:shd w:val="clear" w:color="auto" w:fill="FFFFFF"/>
         </w:rPr>
-        <w:t>Monero</w:t>
-      </w:r>
-      <w:proofErr w:type="spellEnd"/>
+        <w:t>Paypal, Venmo To Roll Out Crypto Buying And Selling: Sources - Coindesk</w:t>
+      </w:r>
+      <w:r>
+        <w:rPr>
+          <w:rFonts w:ascii="Open Sans" w:hAnsi="Open Sans" w:cs="Open Sans"/>
+          <w:color w:val="000000"/>
+          <w:sz w:val="20"/>
+          <w:szCs w:val="20"/>
+          <w:shd w:val="clear" w:color="auto" w:fill="FFFFFF"/>
+        </w:rPr>
+        <w:t>. [online] CoinDesk. Available at: &lt;https://www.coindesk.com/paypal-venmo-to-roll-out-crypto-buying-and-selling&gt; [Accessed 29 June 2020].</w:t>
+      </w:r>
+    </w:p>
+    <w:p>
+      <w:pPr>
+        <w:rPr>
+          <w:rFonts w:ascii="Open Sans" w:hAnsi="Open Sans" w:cs="Open Sans"/>
+          <w:color w:val="000000"/>
+          <w:sz w:val="20"/>
+          <w:szCs w:val="20"/>
+          <w:shd w:val="clear" w:color="auto" w:fill="FFFFFF"/>
+        </w:rPr>
+      </w:pPr>
+      <w:r>
+        <w:rPr>
+          <w:rFonts w:ascii="Open Sans" w:hAnsi="Open Sans" w:cs="Open Sans"/>
+          <w:color w:val="000000"/>
+          <w:sz w:val="20"/>
+          <w:szCs w:val="20"/>
+          <w:shd w:val="clear" w:color="auto" w:fill="FFFFFF"/>
+        </w:rPr>
+        <w:t>Human Rights Watch. 2017. </w:t>
+      </w:r>
       <w:r>
         <w:rPr>
           <w:rFonts w:ascii="Open Sans" w:hAnsi="Open Sans" w:cs="Open Sans"/>
@@ -2631,7 +2815,7 @@
           <w:szCs w:val="20"/>
           <w:shd w:val="clear" w:color="auto" w:fill="FFFFFF"/>
         </w:rPr>
-        <w:t xml:space="preserve"> Vs Bitcoin In Plain English</w:t>
+        <w:t>Australia: ‘Yes’ Vote To Marriage Equality | Human Rights Watch</w:t>
       </w:r>
       <w:r>
         <w:rPr>
@@ -2641,7 +2825,7 @@
           <w:szCs w:val="20"/>
           <w:shd w:val="clear" w:color="auto" w:fill="FFFFFF"/>
         </w:rPr>
-        <w:t>. [online] Available at: &lt;https://www.monero.how/how-does-monero-work-details-in-plain-english&gt; [Accessed 29 June 2020].</w:t>
+        <w:t>. [online] Available at: &lt;https://www.hrw.org/news/2017/11/15/australia-yes-vote-marriage-equality&gt; [Accessed 29 June 2020].</w:t>
       </w:r>
     </w:p>
     <w:p>
@@ -2662,9 +2846,8 @@
           <w:szCs w:val="20"/>
           <w:shd w:val="clear" w:color="auto" w:fill="FFFFFF"/>
         </w:rPr>
-        <w:t>Allison, I., 2020. </w:t>
-      </w:r>
-      <w:proofErr w:type="spellStart"/>
+        <w:t>Capital.com. 2019. </w:t>
+      </w:r>
       <w:r>
         <w:rPr>
           <w:rFonts w:ascii="Open Sans" w:hAnsi="Open Sans" w:cs="Open Sans"/>
@@ -2675,9 +2858,39 @@
           <w:szCs w:val="20"/>
           <w:shd w:val="clear" w:color="auto" w:fill="FFFFFF"/>
         </w:rPr>
-        <w:t>Paypal</w:t>
-      </w:r>
-      <w:proofErr w:type="spellEnd"/>
+        <w:t>Types Of Cryptocurrencies: Explaining The Major Types Of Cryptos</w:t>
+      </w:r>
+      <w:r>
+        <w:rPr>
+          <w:rFonts w:ascii="Open Sans" w:hAnsi="Open Sans" w:cs="Open Sans"/>
+          <w:color w:val="000000"/>
+          <w:sz w:val="20"/>
+          <w:szCs w:val="20"/>
+          <w:shd w:val="clear" w:color="auto" w:fill="FFFFFF"/>
+        </w:rPr>
+        <w:t>. [online] Available at: &lt;https://capital.com/types-of-cryptocurrencies&gt; [Accessed 29 June 2020].</w:t>
+      </w:r>
+    </w:p>
+    <w:p>
+      <w:pPr>
+        <w:rPr>
+          <w:rFonts w:ascii="Open Sans" w:hAnsi="Open Sans" w:cs="Open Sans"/>
+          <w:color w:val="000000"/>
+          <w:sz w:val="20"/>
+          <w:szCs w:val="20"/>
+          <w:shd w:val="clear" w:color="auto" w:fill="FFFFFF"/>
+        </w:rPr>
+      </w:pPr>
+      <w:r>
+        <w:rPr>
+          <w:rFonts w:ascii="Open Sans" w:hAnsi="Open Sans" w:cs="Open Sans"/>
+          <w:color w:val="000000"/>
+          <w:sz w:val="20"/>
+          <w:szCs w:val="20"/>
+          <w:shd w:val="clear" w:color="auto" w:fill="FFFFFF"/>
+        </w:rPr>
+        <w:t>sofi. n.d. </w:t>
+      </w:r>
       <w:r>
         <w:rPr>
           <w:rFonts w:ascii="Open Sans" w:hAnsi="Open Sans" w:cs="Open Sans"/>
@@ -2688,9 +2901,30 @@
           <w:szCs w:val="20"/>
           <w:shd w:val="clear" w:color="auto" w:fill="FFFFFF"/>
         </w:rPr>
-        <w:t xml:space="preserve">, Venmo To Roll Out Crypto Buying And Selling: Sources - </w:t>
-      </w:r>
-      <w:proofErr w:type="spellStart"/>
+        <w:t>Understanding The Different Types Of Cryptocurrency</w:t>
+      </w:r>
+      <w:r>
+        <w:rPr>
+          <w:rFonts w:ascii="Open Sans" w:hAnsi="Open Sans" w:cs="Open Sans"/>
+          <w:color w:val="000000"/>
+          <w:sz w:val="20"/>
+          <w:szCs w:val="20"/>
+          <w:shd w:val="clear" w:color="auto" w:fill="FFFFFF"/>
+        </w:rPr>
+        <w:t>. [online] Available at: &lt;https://www.sofi.com/learn/content/understanding-the-different-types-of-cryptocurrency/&gt; [Accessed 29 June 2020].</w:t>
+      </w:r>
+    </w:p>
+    <w:p>
+      <w:r>
+        <w:rPr>
+          <w:rFonts w:ascii="Open Sans" w:hAnsi="Open Sans" w:cs="Open Sans"/>
+          <w:color w:val="000000"/>
+          <w:sz w:val="20"/>
+          <w:szCs w:val="20"/>
+          <w:shd w:val="clear" w:color="auto" w:fill="FFFFFF"/>
+        </w:rPr>
+        <w:t>Binance Academy. n.d. </w:t>
+      </w:r>
       <w:r>
         <w:rPr>
           <w:rFonts w:ascii="Open Sans" w:hAnsi="Open Sans" w:cs="Open Sans"/>
@@ -2701,221 +2935,7 @@
           <w:szCs w:val="20"/>
           <w:shd w:val="clear" w:color="auto" w:fill="FFFFFF"/>
         </w:rPr>
-        <w:t>Coindesk</w:t>
-      </w:r>
-      <w:proofErr w:type="spellEnd"/>
-      <w:r>
-        <w:rPr>
-          <w:rFonts w:ascii="Open Sans" w:hAnsi="Open Sans" w:cs="Open Sans"/>
-          <w:color w:val="000000"/>
-          <w:sz w:val="20"/>
-          <w:szCs w:val="20"/>
-          <w:shd w:val="clear" w:color="auto" w:fill="FFFFFF"/>
-        </w:rPr>
-        <w:t>. [online] CoinDesk. Available at: &lt;https://www.coindesk.com/paypal-venmo-to-roll-out-crypto-buying-and-selling&gt; [Accessed 29 June 2020].</w:t>
-      </w:r>
-    </w:p>
-    <w:p>
-      <w:pPr>
-        <w:rPr>
-          <w:rFonts w:ascii="Open Sans" w:hAnsi="Open Sans" w:cs="Open Sans"/>
-          <w:color w:val="000000"/>
-          <w:sz w:val="20"/>
-          <w:szCs w:val="20"/>
-          <w:shd w:val="clear" w:color="auto" w:fill="FFFFFF"/>
-        </w:rPr>
-      </w:pPr>
-      <w:r>
-        <w:rPr>
-          <w:rFonts w:ascii="Open Sans" w:hAnsi="Open Sans" w:cs="Open Sans"/>
-          <w:color w:val="000000"/>
-          <w:sz w:val="20"/>
-          <w:szCs w:val="20"/>
-          <w:shd w:val="clear" w:color="auto" w:fill="FFFFFF"/>
-        </w:rPr>
-        <w:t>Human Rights Watch. 2017. </w:t>
-      </w:r>
-      <w:r>
-        <w:rPr>
-          <w:rFonts w:ascii="Open Sans" w:hAnsi="Open Sans" w:cs="Open Sans"/>
-          <w:i/>
-          <w:iCs/>
-          <w:color w:val="000000"/>
-          <w:sz w:val="20"/>
-          <w:szCs w:val="20"/>
-          <w:shd w:val="clear" w:color="auto" w:fill="FFFFFF"/>
-        </w:rPr>
-        <w:t>Australia: ‘Yes’ Vote To Marriage Equality | Human Rights Watch</w:t>
-      </w:r>
-      <w:r>
-        <w:rPr>
-          <w:rFonts w:ascii="Open Sans" w:hAnsi="Open Sans" w:cs="Open Sans"/>
-          <w:color w:val="000000"/>
-          <w:sz w:val="20"/>
-          <w:szCs w:val="20"/>
-          <w:shd w:val="clear" w:color="auto" w:fill="FFFFFF"/>
-        </w:rPr>
-        <w:t>. [online] Available at: &lt;https://www.hrw.org/news/2017/11/15/australia-yes-vote-marriage-equality&gt; [Accessed 29 June 2020].</w:t>
-      </w:r>
-    </w:p>
-    <w:p>
-      <w:pPr>
-        <w:rPr>
-          <w:rFonts w:ascii="Open Sans" w:hAnsi="Open Sans" w:cs="Open Sans"/>
-          <w:color w:val="000000"/>
-          <w:sz w:val="20"/>
-          <w:szCs w:val="20"/>
-          <w:shd w:val="clear" w:color="auto" w:fill="FFFFFF"/>
-        </w:rPr>
-      </w:pPr>
-      <w:r>
-        <w:rPr>
-          <w:rFonts w:ascii="Open Sans" w:hAnsi="Open Sans" w:cs="Open Sans"/>
-          <w:color w:val="000000"/>
-          <w:sz w:val="20"/>
-          <w:szCs w:val="20"/>
-          <w:shd w:val="clear" w:color="auto" w:fill="FFFFFF"/>
-        </w:rPr>
-        <w:t>Capital.com. 2019. </w:t>
-      </w:r>
-      <w:r>
-        <w:rPr>
-          <w:rFonts w:ascii="Open Sans" w:hAnsi="Open Sans" w:cs="Open Sans"/>
-          <w:i/>
-          <w:iCs/>
-          <w:color w:val="000000"/>
-          <w:sz w:val="20"/>
-          <w:szCs w:val="20"/>
-          <w:shd w:val="clear" w:color="auto" w:fill="FFFFFF"/>
-        </w:rPr>
-        <w:t>Types Of Cryptocurrencies: Explaining The Major Types Of Cryptos</w:t>
-      </w:r>
-      <w:r>
-        <w:rPr>
-          <w:rFonts w:ascii="Open Sans" w:hAnsi="Open Sans" w:cs="Open Sans"/>
-          <w:color w:val="000000"/>
-          <w:sz w:val="20"/>
-          <w:szCs w:val="20"/>
-          <w:shd w:val="clear" w:color="auto" w:fill="FFFFFF"/>
-        </w:rPr>
-        <w:t>. [online] Available at: &lt;https://capital.com/types-of-cryptocurrencies&gt; [Accessed 29 June 2020].</w:t>
-      </w:r>
-    </w:p>
-    <w:p>
-      <w:pPr>
-        <w:rPr>
-          <w:rFonts w:ascii="Open Sans" w:hAnsi="Open Sans" w:cs="Open Sans"/>
-          <w:color w:val="000000"/>
-          <w:sz w:val="20"/>
-          <w:szCs w:val="20"/>
-          <w:shd w:val="clear" w:color="auto" w:fill="FFFFFF"/>
-        </w:rPr>
-      </w:pPr>
-      <w:proofErr w:type="spellStart"/>
-      <w:r>
-        <w:rPr>
-          <w:rFonts w:ascii="Open Sans" w:hAnsi="Open Sans" w:cs="Open Sans"/>
-          <w:color w:val="000000"/>
-          <w:sz w:val="20"/>
-          <w:szCs w:val="20"/>
-          <w:shd w:val="clear" w:color="auto" w:fill="FFFFFF"/>
-        </w:rPr>
-        <w:t>sofi</w:t>
-      </w:r>
-      <w:proofErr w:type="spellEnd"/>
-      <w:r>
-        <w:rPr>
-          <w:rFonts w:ascii="Open Sans" w:hAnsi="Open Sans" w:cs="Open Sans"/>
-          <w:color w:val="000000"/>
-          <w:sz w:val="20"/>
-          <w:szCs w:val="20"/>
-          <w:shd w:val="clear" w:color="auto" w:fill="FFFFFF"/>
-        </w:rPr>
-        <w:t>. n.d. </w:t>
-      </w:r>
-      <w:r>
-        <w:rPr>
-          <w:rFonts w:ascii="Open Sans" w:hAnsi="Open Sans" w:cs="Open Sans"/>
-          <w:i/>
-          <w:iCs/>
-          <w:color w:val="000000"/>
-          <w:sz w:val="20"/>
-          <w:szCs w:val="20"/>
-          <w:shd w:val="clear" w:color="auto" w:fill="FFFFFF"/>
-        </w:rPr>
-        <w:t>Understanding The Different Types Of Cryptocurrency</w:t>
-      </w:r>
-      <w:r>
-        <w:rPr>
-          <w:rFonts w:ascii="Open Sans" w:hAnsi="Open Sans" w:cs="Open Sans"/>
-          <w:color w:val="000000"/>
-          <w:sz w:val="20"/>
-          <w:szCs w:val="20"/>
-          <w:shd w:val="clear" w:color="auto" w:fill="FFFFFF"/>
-        </w:rPr>
-        <w:t>. [online] Available at: &lt;https://www.sofi.com/learn/content/understanding-the-different-types-of-cryptocurrency/&gt; [Accessed 29 June 2020].</w:t>
-      </w:r>
-    </w:p>
-    <w:p>
-      <w:proofErr w:type="spellStart"/>
-      <w:r>
-        <w:rPr>
-          <w:rFonts w:ascii="Open Sans" w:hAnsi="Open Sans" w:cs="Open Sans"/>
-          <w:color w:val="000000"/>
-          <w:sz w:val="20"/>
-          <w:szCs w:val="20"/>
-          <w:shd w:val="clear" w:color="auto" w:fill="FFFFFF"/>
-        </w:rPr>
-        <w:t>Binance</w:t>
-      </w:r>
-      <w:proofErr w:type="spellEnd"/>
-      <w:r>
-        <w:rPr>
-          <w:rFonts w:ascii="Open Sans" w:hAnsi="Open Sans" w:cs="Open Sans"/>
-          <w:color w:val="000000"/>
-          <w:sz w:val="20"/>
-          <w:szCs w:val="20"/>
-          <w:shd w:val="clear" w:color="auto" w:fill="FFFFFF"/>
-        </w:rPr>
-        <w:t xml:space="preserve"> Academy. n.d. </w:t>
-      </w:r>
-      <w:r>
-        <w:rPr>
-          <w:rFonts w:ascii="Open Sans" w:hAnsi="Open Sans" w:cs="Open Sans"/>
-          <w:i/>
-          <w:iCs/>
-          <w:color w:val="000000"/>
-          <w:sz w:val="20"/>
-          <w:szCs w:val="20"/>
-          <w:shd w:val="clear" w:color="auto" w:fill="FFFFFF"/>
-        </w:rPr>
-        <w:t xml:space="preserve">What Is Staking? | </w:t>
-      </w:r>
-      <w:proofErr w:type="spellStart"/>
-      <w:r>
-        <w:rPr>
-          <w:rFonts w:ascii="Open Sans" w:hAnsi="Open Sans" w:cs="Open Sans"/>
-          <w:i/>
-          <w:iCs/>
-          <w:color w:val="000000"/>
-          <w:sz w:val="20"/>
-          <w:szCs w:val="20"/>
-          <w:shd w:val="clear" w:color="auto" w:fill="FFFFFF"/>
-        </w:rPr>
-        <w:t>Binance</w:t>
-      </w:r>
-      <w:proofErr w:type="spellEnd"/>
-      <w:r>
-        <w:rPr>
-          <w:rFonts w:ascii="Open Sans" w:hAnsi="Open Sans" w:cs="Open Sans"/>
-          <w:i/>
-          <w:iCs/>
-          <w:color w:val="000000"/>
-          <w:sz w:val="20"/>
-          <w:szCs w:val="20"/>
-          <w:shd w:val="clear" w:color="auto" w:fill="FFFFFF"/>
-        </w:rPr>
-        <w:t xml:space="preserve"> Academy</w:t>
+        <w:t>What Is Staking? | Binance Academy</w:t>
       </w:r>
       <w:r>
         <w:rPr>

</xml_diff>